<commit_message>
Updated bitvis_vip_spec_vs_verif after review by Arild
</commit_message>
<xml_diff>
--- a/bitvis_vip_spec_vs_verif/doc/Spec_vs_Verif_QuickRef.docx
+++ b/bitvis_vip_spec_vs_verif/doc/Spec_vs_Verif_QuickRef.docx
@@ -1257,12 +1257,12 @@
       </w:tblPr>
       <w:tblGrid>
         <w:gridCol w:w="919"/>
-        <w:gridCol w:w="5167"/>
+        <w:gridCol w:w="5172"/>
         <w:gridCol w:w="567"/>
-        <w:gridCol w:w="3681"/>
+        <w:gridCol w:w="3685"/>
         <w:gridCol w:w="567"/>
-        <w:gridCol w:w="3683"/>
-        <w:gridCol w:w="545"/>
+        <w:gridCol w:w="3686"/>
+        <w:gridCol w:w="533"/>
       </w:tblGrid>
       <w:tr>
         <w:tc>
@@ -2487,6 +2487,7 @@
         </w:tc>
       </w:tr>
     </w:tbl>
+    <w:bookmarkEnd w:id="1"/>
     <w:p>
       <w:pPr>
         <w:rPr>
@@ -2496,22 +2497,19 @@
           <w:szCs w:val="16"/>
         </w:rPr>
       </w:pPr>
-      <w:bookmarkStart w:id="2" w:name="_GoBack"/>
-      <w:bookmarkEnd w:id="1"/>
-      <w:bookmarkEnd w:id="2"/>
       <w:r>
         <w:rPr>
           <w:noProof/>
           <w:lang w:val="nb-NO" w:eastAsia="nb-NO"/>
         </w:rPr>
         <w:drawing>
-          <wp:anchor distT="0" distB="0" distL="114300" distR="114300" simplePos="0" relativeHeight="251674112" behindDoc="0" locked="0" layoutInCell="1" allowOverlap="1" wp14:anchorId="6D5B3B7E" wp14:editId="5EB1B140">
+          <wp:anchor distT="0" distB="0" distL="114300" distR="114300" simplePos="0" relativeHeight="251674112" behindDoc="0" locked="0" layoutInCell="1" allowOverlap="1" wp14:anchorId="6D5B3B7E" wp14:editId="0438B2A6">
             <wp:simplePos x="0" y="0"/>
             <wp:positionH relativeFrom="margin">
-              <wp:posOffset>8804275</wp:posOffset>
+              <wp:posOffset>8711897</wp:posOffset>
             </wp:positionH>
             <wp:positionV relativeFrom="paragraph">
-              <wp:posOffset>371541</wp:posOffset>
+              <wp:posOffset>78048</wp:posOffset>
             </wp:positionV>
             <wp:extent cx="712470" cy="685800"/>
             <wp:effectExtent l="0" t="0" r="0" b="0"/>
@@ -2740,7 +2738,7 @@
         <w:keepNext/>
         <w:jc w:val="center"/>
       </w:pPr>
-      <w:bookmarkStart w:id="3" w:name="_Ref529342538"/>
+      <w:bookmarkStart w:id="2" w:name="_Ref529342538"/>
       <w:r>
         <w:t xml:space="preserve">Table </w:t>
       </w:r>
@@ -2762,7 +2760,7 @@
       <w:r>
         <w:fldChar w:fldCharType="end"/>
       </w:r>
-      <w:bookmarkEnd w:id="3"/>
+      <w:bookmarkEnd w:id="2"/>
       <w:r>
         <w:t xml:space="preserve"> Requirement examples</w:t>
       </w:r>
@@ -2775,8 +2773,8 @@
         <w:tblLook w:val="04A0" w:firstRow="1" w:lastRow="0" w:firstColumn="1" w:lastColumn="0" w:noHBand="0" w:noVBand="1"/>
       </w:tblPr>
       <w:tblGrid>
-        <w:gridCol w:w="1773"/>
-        <w:gridCol w:w="5057"/>
+        <w:gridCol w:w="1765"/>
+        <w:gridCol w:w="5065"/>
       </w:tblGrid>
       <w:tr>
         <w:trPr>
@@ -3140,7 +3138,7 @@
         <w:keepNext/>
         <w:jc w:val="center"/>
       </w:pPr>
-      <w:bookmarkStart w:id="4" w:name="_Ref529342944"/>
+      <w:bookmarkStart w:id="3" w:name="_Ref529342944"/>
       <w:r>
         <w:t xml:space="preserve">Table </w:t>
       </w:r>
@@ -3162,7 +3160,7 @@
       <w:r>
         <w:fldChar w:fldCharType="end"/>
       </w:r>
-      <w:bookmarkEnd w:id="4"/>
+      <w:bookmarkEnd w:id="3"/>
       <w:r>
         <w:t xml:space="preserve"> </w:t>
       </w:r>
@@ -3181,9 +3179,9 @@
         <w:tblLook w:val="04A0" w:firstRow="1" w:lastRow="0" w:firstColumn="1" w:lastColumn="0" w:noHBand="0" w:noVBand="1"/>
       </w:tblPr>
       <w:tblGrid>
-        <w:gridCol w:w="1915"/>
-        <w:gridCol w:w="1927"/>
-        <w:gridCol w:w="4804"/>
+        <w:gridCol w:w="1854"/>
+        <w:gridCol w:w="1925"/>
+        <w:gridCol w:w="4867"/>
       </w:tblGrid>
       <w:tr>
         <w:trPr>
@@ -3615,7 +3613,7 @@
         <w:keepNext/>
         <w:jc w:val="center"/>
       </w:pPr>
-      <w:bookmarkStart w:id="5" w:name="_Ref529343393"/>
+      <w:bookmarkStart w:id="4" w:name="_Ref529343393"/>
       <w:r>
         <w:t xml:space="preserve">Table </w:t>
       </w:r>
@@ -3637,7 +3635,7 @@
       <w:r>
         <w:fldChar w:fldCharType="end"/>
       </w:r>
-      <w:bookmarkEnd w:id="5"/>
+      <w:bookmarkEnd w:id="4"/>
       <w:r>
         <w:t xml:space="preserve"> Requirement to test case mapping in the verification report</w:t>
       </w:r>
@@ -3650,9 +3648,9 @@
         <w:tblLook w:val="04A0" w:firstRow="1" w:lastRow="0" w:firstColumn="1" w:lastColumn="0" w:noHBand="0" w:noVBand="1"/>
       </w:tblPr>
       <w:tblGrid>
-        <w:gridCol w:w="1773"/>
-        <w:gridCol w:w="1927"/>
-        <w:gridCol w:w="1201"/>
+        <w:gridCol w:w="1736"/>
+        <w:gridCol w:w="1934"/>
+        <w:gridCol w:w="1231"/>
       </w:tblGrid>
       <w:tr>
         <w:trPr>
@@ -4052,7 +4050,7 @@
     <w:p>
       <w:pPr>
         <w:rPr>
-          <w:rFonts w:eastAsiaTheme="minorEastAsia" w:cs="Helvetica"/>
+          <w:rFonts w:cs="Helvetica"/>
           <w:sz w:val="16"/>
           <w:szCs w:val="16"/>
         </w:rPr>
@@ -4251,13 +4249,23 @@
         </w:rPr>
         <w:fldChar w:fldCharType="separate"/>
       </w:r>
+    </w:p>
+    <w:p>
+      <w:pPr>
+        <w:rPr>
+          <w:rFonts w:eastAsiaTheme="minorEastAsia" w:cs="Helvetica"/>
+          <w:sz w:val="16"/>
+          <w:szCs w:val="16"/>
+        </w:rPr>
+      </w:pPr>
       <w:r>
         <w:rPr>
           <w:rFonts w:cs="Helvetica"/>
           <w:sz w:val="16"/>
           <w:szCs w:val="16"/>
         </w:rPr>
-        <w:t xml:space="preserve">Table </w:t>
+        <w:lastRenderedPageBreak/>
+        <w:t>Table</w:t>
       </w:r>
       <w:r>
         <w:rPr>
@@ -4266,6 +4274,12 @@
           <w:sz w:val="16"/>
           <w:szCs w:val="16"/>
         </w:rPr>
+        <w:t xml:space="preserve"> </w:t>
+      </w:r>
+      <w:r>
+        <w:rPr>
+          <w:noProof/>
+        </w:rPr>
         <w:t>4</w:t>
       </w:r>
       <w:r>
@@ -4365,6 +4379,32 @@
           <w:szCs w:val="16"/>
         </w:rPr>
         <w:t xml:space="preserve"> for a description of the input-files used in each step.</w:t>
+      </w:r>
+      <w:r>
+        <w:rPr>
+          <w:rFonts w:eastAsiaTheme="minorEastAsia" w:cs="Helvetica"/>
+          <w:sz w:val="16"/>
+          <w:szCs w:val="16"/>
+        </w:rPr>
+        <w:t xml:space="preserve"> In this basic example the testcase column is omitted from the Requirement </w:t>
+      </w:r>
+      <w:proofErr w:type="gramStart"/>
+      <w:r>
+        <w:rPr>
+          <w:rFonts w:eastAsiaTheme="minorEastAsia" w:cs="Helvetica"/>
+          <w:sz w:val="16"/>
+          <w:szCs w:val="16"/>
+        </w:rPr>
+        <w:t>To</w:t>
+      </w:r>
+      <w:proofErr w:type="gramEnd"/>
+      <w:r>
+        <w:rPr>
+          <w:rFonts w:eastAsiaTheme="minorEastAsia" w:cs="Helvetica"/>
+          <w:sz w:val="16"/>
+          <w:szCs w:val="16"/>
+        </w:rPr>
+        <w:t xml:space="preserve"> Testcase map file.</w:t>
       </w:r>
     </w:p>
     <w:p>
@@ -4397,10 +4437,10 @@
           <w:noProof/>
         </w:rPr>
         <w:drawing>
-          <wp:inline distT="0" distB="0" distL="0" distR="0" wp14:anchorId="496D26E4" wp14:editId="487977A6">
-            <wp:extent cx="6817057" cy="4739308"/>
-            <wp:effectExtent l="0" t="0" r="3175" b="4445"/>
-            <wp:docPr id="9" name="Picture 9"/>
+          <wp:inline distT="0" distB="0" distL="0" distR="0" wp14:anchorId="0BDD0C5D" wp14:editId="6974880F">
+            <wp:extent cx="7206017" cy="4838264"/>
+            <wp:effectExtent l="0" t="0" r="0" b="635"/>
+            <wp:docPr id="2" name="Picture 2"/>
             <wp:cNvGraphicFramePr>
               <a:graphicFrameLocks xmlns:a="http://schemas.openxmlformats.org/drawingml/2006/main" noChangeAspect="1"/>
             </wp:cNvGraphicFramePr>
@@ -4408,7 +4448,7 @@
               <a:graphicData uri="http://schemas.openxmlformats.org/drawingml/2006/picture">
                 <pic:pic xmlns:pic="http://schemas.openxmlformats.org/drawingml/2006/picture">
                   <pic:nvPicPr>
-                    <pic:cNvPr id="0" name="Picture 6"/>
+                    <pic:cNvPr id="0" name="Picture 1"/>
                     <pic:cNvPicPr>
                       <a:picLocks noChangeAspect="1" noChangeArrowheads="1"/>
                     </pic:cNvPicPr>
@@ -4429,7 +4469,7 @@
                   <pic:spPr bwMode="auto">
                     <a:xfrm>
                       <a:off x="0" y="0"/>
-                      <a:ext cx="6843817" cy="4757912"/>
+                      <a:ext cx="7250250" cy="4867963"/>
                     </a:xfrm>
                     <a:prstGeom prst="rect">
                       <a:avLst/>
@@ -4445,6 +4485,8 @@
           </wp:inline>
         </w:drawing>
       </w:r>
+      <w:bookmarkStart w:id="5" w:name="_GoBack"/>
+      <w:bookmarkEnd w:id="5"/>
     </w:p>
     <w:p>
       <w:pPr>
@@ -4504,6 +4546,14 @@
         <w:jc w:val="center"/>
       </w:pPr>
       <w:bookmarkStart w:id="7" w:name="_Ref528653419"/>
+    </w:p>
+    <w:p>
+      <w:pPr>
+        <w:pStyle w:val="Caption"/>
+        <w:keepNext/>
+        <w:jc w:val="center"/>
+      </w:pPr>
+      <w:bookmarkStart w:id="8" w:name="_Ref530395679"/>
       <w:r>
         <w:t xml:space="preserve">Table </w:t>
       </w:r>
@@ -4526,6 +4576,7 @@
         <w:fldChar w:fldCharType="end"/>
       </w:r>
       <w:bookmarkEnd w:id="7"/>
+      <w:bookmarkEnd w:id="8"/>
       <w:r>
         <w:t xml:space="preserve"> Basic</w:t>
       </w:r>
@@ -4635,7 +4686,6 @@
                 <w:sz w:val="16"/>
                 <w:szCs w:val="16"/>
               </w:rPr>
-              <w:lastRenderedPageBreak/>
               <w:t>1. Architects or customer define requirements</w:t>
             </w:r>
           </w:p>
@@ -4748,79 +4798,73 @@
                 <w:sz w:val="16"/>
                 <w:szCs w:val="16"/>
               </w:rPr>
-              <w:t xml:space="preserve">In this step the designer will specify testcases that will cover all the requirements specified in the previous steps. As part of this step, the designer will create a CSV-file with a mapping from requirement to testcase, as shown in </w:t>
-            </w:r>
-            <w:r>
-              <w:rPr>
-                <w:rFonts w:ascii="Verdana" w:hAnsi="Verdana"/>
-                <w:sz w:val="16"/>
-                <w:szCs w:val="16"/>
-              </w:rPr>
-              <w:fldChar w:fldCharType="begin"/>
-            </w:r>
-            <w:r>
-              <w:rPr>
-                <w:rFonts w:ascii="Verdana" w:hAnsi="Verdana"/>
-                <w:sz w:val="16"/>
-                <w:szCs w:val="16"/>
-              </w:rPr>
-              <w:instrText xml:space="preserve"> REF _Ref528578998 \h  \* MERGEFORMAT </w:instrText>
-            </w:r>
-            <w:r>
-              <w:rPr>
-                <w:rFonts w:ascii="Verdana" w:hAnsi="Verdana"/>
-                <w:sz w:val="16"/>
-                <w:szCs w:val="16"/>
-              </w:rPr>
-            </w:r>
-            <w:r>
-              <w:rPr>
-                <w:rFonts w:ascii="Verdana" w:hAnsi="Verdana"/>
-                <w:sz w:val="16"/>
-                <w:szCs w:val="16"/>
-              </w:rPr>
-              <w:fldChar w:fldCharType="separate"/>
-            </w:r>
-            <w:r>
-              <w:rPr>
-                <w:rFonts w:ascii="Verdana" w:hAnsi="Verdana"/>
-                <w:sz w:val="16"/>
-                <w:szCs w:val="16"/>
-              </w:rPr>
-              <w:t xml:space="preserve">Figure </w:t>
-            </w:r>
-            <w:r>
-              <w:rPr>
-                <w:rFonts w:ascii="Verdana" w:hAnsi="Verdana"/>
-                <w:noProof/>
-                <w:sz w:val="16"/>
-                <w:szCs w:val="16"/>
-              </w:rPr>
-              <w:t>1</w:t>
-            </w:r>
-            <w:r>
-              <w:rPr>
-                <w:rFonts w:ascii="Verdana" w:hAnsi="Verdana"/>
-                <w:sz w:val="16"/>
-                <w:szCs w:val="16"/>
-              </w:rPr>
-              <w:fldChar w:fldCharType="end"/>
-            </w:r>
-            <w:r>
-              <w:rPr>
-                <w:rFonts w:ascii="Verdana" w:hAnsi="Verdana"/>
-                <w:sz w:val="16"/>
-                <w:szCs w:val="16"/>
-              </w:rPr>
-              <w:t>.</w:t>
-            </w:r>
-            <w:r>
-              <w:rPr>
-                <w:rFonts w:ascii="Verdana" w:hAnsi="Verdana"/>
-                <w:sz w:val="16"/>
-                <w:szCs w:val="16"/>
-              </w:rPr>
-              <w:t xml:space="preserve"> More information on this CSV-file can be seen on the first page of this </w:t>
+              <w:t xml:space="preserve">In this step the designer will specify testcases that will cover all the requirements specified in the previous steps. </w:t>
+            </w:r>
+            <w:r>
+              <w:rPr>
+                <w:rFonts w:ascii="Verdana" w:hAnsi="Verdana"/>
+                <w:sz w:val="16"/>
+                <w:szCs w:val="16"/>
+              </w:rPr>
+              <w:t xml:space="preserve">In this simple example, the testcase column is omitted from the requirement to testcase mapping file, making this file a simple list of requirement and descriptions. This can be useful when it is not </w:t>
+            </w:r>
+            <w:proofErr w:type="gramStart"/>
+            <w:r>
+              <w:rPr>
+                <w:rFonts w:ascii="Verdana" w:hAnsi="Verdana"/>
+                <w:sz w:val="16"/>
+                <w:szCs w:val="16"/>
+              </w:rPr>
+              <w:t>really important</w:t>
+            </w:r>
+            <w:proofErr w:type="gramEnd"/>
+            <w:r>
+              <w:rPr>
+                <w:rFonts w:ascii="Verdana" w:hAnsi="Verdana"/>
+                <w:sz w:val="16"/>
+                <w:szCs w:val="16"/>
+              </w:rPr>
+              <w:t xml:space="preserve"> which testcases the requirement was verified in, and hence the testcase input is irrelevant in this step.</w:t>
+            </w:r>
+          </w:p>
+          <w:p>
+            <w:pPr>
+              <w:tabs>
+                <w:tab w:val="left" w:pos="776"/>
+                <w:tab w:val="left" w:pos="1627"/>
+                <w:tab w:val="left" w:pos="3436"/>
+                <w:tab w:val="left" w:pos="4820"/>
+              </w:tabs>
+              <w:spacing w:before="20" w:after="20" w:line="20" w:lineRule="atLeast"/>
+              <w:rPr>
+                <w:rFonts w:ascii="Verdana" w:hAnsi="Verdana"/>
+                <w:sz w:val="16"/>
+                <w:szCs w:val="16"/>
+              </w:rPr>
+            </w:pPr>
+          </w:p>
+          <w:p>
+            <w:pPr>
+              <w:tabs>
+                <w:tab w:val="left" w:pos="776"/>
+                <w:tab w:val="left" w:pos="1627"/>
+                <w:tab w:val="left" w:pos="3436"/>
+                <w:tab w:val="left" w:pos="4820"/>
+              </w:tabs>
+              <w:spacing w:before="20" w:after="20" w:line="20" w:lineRule="atLeast"/>
+              <w:rPr>
+                <w:rFonts w:ascii="Verdana" w:hAnsi="Verdana"/>
+                <w:sz w:val="16"/>
+                <w:szCs w:val="16"/>
+              </w:rPr>
+            </w:pPr>
+            <w:r>
+              <w:rPr>
+                <w:rFonts w:ascii="Verdana" w:hAnsi="Verdana"/>
+                <w:sz w:val="16"/>
+                <w:szCs w:val="16"/>
+              </w:rPr>
+              <w:t xml:space="preserve">More information on this CSV-file can be seen on the first page of this </w:t>
             </w:r>
             <w:proofErr w:type="spellStart"/>
             <w:r>
@@ -5068,6 +5112,14 @@
                 <w:szCs w:val="16"/>
               </w:rPr>
               <w:t>() procedure shall be used to log results.</w:t>
+            </w:r>
+            <w:r>
+              <w:rPr>
+                <w:rFonts w:ascii="Verdana" w:hAnsi="Verdana"/>
+                <w:sz w:val="16"/>
+                <w:szCs w:val="16"/>
+              </w:rPr>
+              <w:t xml:space="preserve"> </w:t>
             </w:r>
           </w:p>
           <w:p>
@@ -5862,10 +5914,10 @@
           <w:noProof/>
         </w:rPr>
         <w:drawing>
-          <wp:inline distT="0" distB="0" distL="0" distR="0" wp14:anchorId="1153B724" wp14:editId="5F04FD20">
-            <wp:extent cx="7630365" cy="4756244"/>
-            <wp:effectExtent l="0" t="0" r="8890" b="6350"/>
-            <wp:docPr id="2" name="Picture 2"/>
+          <wp:inline distT="0" distB="0" distL="0" distR="0" wp14:anchorId="38CE1F22" wp14:editId="4834FC63">
+            <wp:extent cx="7477101" cy="4660710"/>
+            <wp:effectExtent l="0" t="0" r="0" b="6985"/>
+            <wp:docPr id="11" name="Picture 11"/>
             <wp:cNvGraphicFramePr>
               <a:graphicFrameLocks xmlns:a="http://schemas.openxmlformats.org/drawingml/2006/main" noChangeAspect="1"/>
             </wp:cNvGraphicFramePr>
@@ -5873,7 +5925,7 @@
               <a:graphicData uri="http://schemas.openxmlformats.org/drawingml/2006/picture">
                 <pic:pic xmlns:pic="http://schemas.openxmlformats.org/drawingml/2006/picture">
                   <pic:nvPicPr>
-                    <pic:cNvPr id="0" name="Picture 1"/>
+                    <pic:cNvPr id="0" name="Picture 7"/>
                     <pic:cNvPicPr>
                       <a:picLocks noChangeAspect="1" noChangeArrowheads="1"/>
                     </pic:cNvPicPr>
@@ -5894,7 +5946,7 @@
                   <pic:spPr bwMode="auto">
                     <a:xfrm>
                       <a:off x="0" y="0"/>
-                      <a:ext cx="7662391" cy="4776207"/>
+                      <a:ext cx="7502270" cy="4676398"/>
                     </a:xfrm>
                     <a:prstGeom prst="rect">
                       <a:avLst/>
@@ -5916,7 +5968,7 @@
         <w:pStyle w:val="Caption"/>
         <w:jc w:val="center"/>
       </w:pPr>
-      <w:bookmarkStart w:id="8" w:name="_Ref528918015"/>
+      <w:bookmarkStart w:id="9" w:name="_Ref528918015"/>
       <w:r>
         <w:t xml:space="preserve">Figure </w:t>
       </w:r>
@@ -5938,7 +5990,7 @@
       <w:r>
         <w:fldChar w:fldCharType="end"/>
       </w:r>
-      <w:bookmarkEnd w:id="8"/>
+      <w:bookmarkEnd w:id="9"/>
       <w:r>
         <w:t xml:space="preserve"> Advanced </w:t>
       </w:r>
@@ -5952,6 +6004,7 @@
         <w:keepNext/>
         <w:jc w:val="center"/>
       </w:pPr>
+      <w:bookmarkStart w:id="10" w:name="_Ref530394629"/>
       <w:r>
         <w:lastRenderedPageBreak/>
         <w:t xml:space="preserve">Table </w:t>
@@ -5974,6 +6027,7 @@
       <w:r>
         <w:fldChar w:fldCharType="end"/>
       </w:r>
+      <w:bookmarkEnd w:id="10"/>
       <w:r>
         <w:t xml:space="preserve"> </w:t>
       </w:r>
@@ -6120,29 +6174,37 @@
           </w:tcPr>
           <w:p>
             <w:pPr>
-              <w:tabs>
-                <w:tab w:val="left" w:pos="1627"/>
-                <w:tab w:val="left" w:pos="2340"/>
-                <w:tab w:val="left" w:pos="4820"/>
-              </w:tabs>
-              <w:spacing w:before="20" w:after="20" w:line="20" w:lineRule="atLeast"/>
-              <w:rPr>
-                <w:rFonts w:ascii="Verdana" w:hAnsi="Verdana"/>
-                <w:sz w:val="16"/>
-                <w:szCs w:val="16"/>
-              </w:rPr>
-            </w:pPr>
-            <w:r>
-              <w:rPr>
-                <w:rFonts w:ascii="Verdana" w:hAnsi="Verdana"/>
-                <w:sz w:val="16"/>
-                <w:szCs w:val="16"/>
-              </w:rPr>
-              <w:t xml:space="preserve">See </w:t>
-            </w:r>
-            <w:r>
-              <w:rPr>
-                <w:rFonts w:ascii="Verdana" w:hAnsi="Verdana"/>
+              <w:pStyle w:val="Caption"/>
+              <w:keepNext/>
+              <w:rPr>
+                <w:rFonts w:ascii="Verdana" w:hAnsi="Verdana"/>
+                <w:i w:val="0"/>
+                <w:sz w:val="16"/>
+                <w:szCs w:val="16"/>
+              </w:rPr>
+            </w:pPr>
+            <w:r>
+              <w:rPr>
+                <w:rFonts w:ascii="Verdana" w:hAnsi="Verdana"/>
+                <w:i w:val="0"/>
+                <w:sz w:val="16"/>
+                <w:szCs w:val="16"/>
+              </w:rPr>
+              <w:t>See</w:t>
+            </w:r>
+            <w:r>
+              <w:rPr>
+                <w:rFonts w:ascii="Verdana" w:hAnsi="Verdana"/>
+                <w:i w:val="0"/>
+                <w:sz w:val="16"/>
+                <w:szCs w:val="16"/>
+              </w:rPr>
+              <w:t xml:space="preserve"> </w:t>
+            </w:r>
+            <w:r>
+              <w:rPr>
+                <w:rFonts w:ascii="Verdana" w:hAnsi="Verdana"/>
+                <w:i w:val="0"/>
                 <w:sz w:val="16"/>
                 <w:szCs w:val="16"/>
               </w:rPr>
@@ -6151,38 +6213,42 @@
             <w:r>
               <w:rPr>
                 <w:rFonts w:ascii="Verdana" w:hAnsi="Verdana"/>
-                <w:sz w:val="16"/>
-                <w:szCs w:val="16"/>
-              </w:rPr>
-              <w:instrText xml:space="preserve"> REF _Ref528653419 \h </w:instrText>
-            </w:r>
-            <w:r>
-              <w:rPr>
-                <w:rFonts w:ascii="Verdana" w:hAnsi="Verdana"/>
-                <w:sz w:val="16"/>
-                <w:szCs w:val="16"/>
-              </w:rPr>
-            </w:r>
-            <w:r>
-              <w:rPr>
-                <w:rFonts w:ascii="Verdana" w:hAnsi="Verdana"/>
+                <w:i w:val="0"/>
+                <w:sz w:val="16"/>
+                <w:szCs w:val="16"/>
+              </w:rPr>
+              <w:instrText xml:space="preserve"> REF _Ref530395679 \h  \* MERGEFORMAT </w:instrText>
+            </w:r>
+            <w:r>
+              <w:rPr>
+                <w:rFonts w:ascii="Verdana" w:hAnsi="Verdana"/>
+                <w:i w:val="0"/>
+                <w:sz w:val="16"/>
+                <w:szCs w:val="16"/>
+              </w:rPr>
+            </w:r>
+            <w:r>
+              <w:rPr>
+                <w:rFonts w:ascii="Verdana" w:hAnsi="Verdana"/>
+                <w:i w:val="0"/>
                 <w:sz w:val="16"/>
                 <w:szCs w:val="16"/>
               </w:rPr>
               <w:fldChar w:fldCharType="separate"/>
             </w:r>
             <w:r>
-              <w:t xml:space="preserve">Table </w:t>
-            </w:r>
-            <w:r>
-              <w:rPr>
-                <w:noProof/>
-              </w:rPr>
-              <w:t>4</w:t>
-            </w:r>
-            <w:r>
-              <w:rPr>
-                <w:rFonts w:ascii="Verdana" w:hAnsi="Verdana"/>
+              <w:rPr>
+                <w:rFonts w:ascii="Verdana" w:hAnsi="Verdana"/>
+                <w:i w:val="0"/>
+                <w:sz w:val="16"/>
+                <w:szCs w:val="16"/>
+              </w:rPr>
+              <w:t>Table 4</w:t>
+            </w:r>
+            <w:r>
+              <w:rPr>
+                <w:rFonts w:ascii="Verdana" w:hAnsi="Verdana"/>
+                <w:i w:val="0"/>
                 <w:sz w:val="16"/>
                 <w:szCs w:val="16"/>
               </w:rPr>
@@ -6191,6 +6257,7 @@
             <w:r>
               <w:rPr>
                 <w:rFonts w:ascii="Verdana" w:hAnsi="Verdana"/>
+                <w:i w:val="0"/>
                 <w:sz w:val="16"/>
                 <w:szCs w:val="16"/>
               </w:rPr>
@@ -6484,6 +6551,98 @@
           </w:tcPr>
           <w:p>
             <w:pPr>
+              <w:pStyle w:val="Caption"/>
+              <w:keepNext/>
+              <w:rPr>
+                <w:rFonts w:ascii="Verdana" w:hAnsi="Verdana"/>
+                <w:i w:val="0"/>
+                <w:sz w:val="16"/>
+                <w:szCs w:val="16"/>
+              </w:rPr>
+            </w:pPr>
+            <w:r>
+              <w:rPr>
+                <w:rFonts w:ascii="Verdana" w:hAnsi="Verdana"/>
+                <w:i w:val="0"/>
+                <w:sz w:val="16"/>
+                <w:szCs w:val="16"/>
+              </w:rPr>
+              <w:t>See</w:t>
+            </w:r>
+            <w:r>
+              <w:rPr>
+                <w:rFonts w:ascii="Verdana" w:hAnsi="Verdana"/>
+                <w:i w:val="0"/>
+                <w:sz w:val="16"/>
+                <w:szCs w:val="16"/>
+              </w:rPr>
+              <w:t xml:space="preserve"> </w:t>
+            </w:r>
+            <w:r>
+              <w:rPr>
+                <w:rFonts w:ascii="Verdana" w:hAnsi="Verdana"/>
+                <w:i w:val="0"/>
+                <w:sz w:val="16"/>
+                <w:szCs w:val="16"/>
+              </w:rPr>
+              <w:fldChar w:fldCharType="begin"/>
+            </w:r>
+            <w:r>
+              <w:rPr>
+                <w:rFonts w:ascii="Verdana" w:hAnsi="Verdana"/>
+                <w:i w:val="0"/>
+                <w:sz w:val="16"/>
+                <w:szCs w:val="16"/>
+              </w:rPr>
+              <w:instrText xml:space="preserve"> REF _Ref530395679 \h  \* MERGEFORMAT </w:instrText>
+            </w:r>
+            <w:r>
+              <w:rPr>
+                <w:rFonts w:ascii="Verdana" w:hAnsi="Verdana"/>
+                <w:i w:val="0"/>
+                <w:sz w:val="16"/>
+                <w:szCs w:val="16"/>
+              </w:rPr>
+            </w:r>
+            <w:r>
+              <w:rPr>
+                <w:rFonts w:ascii="Verdana" w:hAnsi="Verdana"/>
+                <w:i w:val="0"/>
+                <w:sz w:val="16"/>
+                <w:szCs w:val="16"/>
+              </w:rPr>
+              <w:fldChar w:fldCharType="separate"/>
+            </w:r>
+            <w:r>
+              <w:rPr>
+                <w:rFonts w:ascii="Verdana" w:hAnsi="Verdana"/>
+                <w:i w:val="0"/>
+                <w:sz w:val="16"/>
+                <w:szCs w:val="16"/>
+              </w:rPr>
+              <w:t>Table 4</w:t>
+            </w:r>
+            <w:r>
+              <w:rPr>
+                <w:rFonts w:ascii="Verdana" w:hAnsi="Verdana"/>
+                <w:i w:val="0"/>
+                <w:sz w:val="16"/>
+                <w:szCs w:val="16"/>
+              </w:rPr>
+              <w:fldChar w:fldCharType="end"/>
+            </w:r>
+            <w:r>
+              <w:rPr>
+                <w:rFonts w:ascii="Verdana" w:hAnsi="Verdana"/>
+                <w:i w:val="0"/>
+                <w:sz w:val="16"/>
+                <w:szCs w:val="16"/>
+              </w:rPr>
+              <w:t>, step 2.</w:t>
+            </w:r>
+          </w:p>
+          <w:p>
+            <w:pPr>
               <w:tabs>
                 <w:tab w:val="left" w:pos="776"/>
                 <w:tab w:val="left" w:pos="1627"/>
@@ -6503,87 +6662,15 @@
                 <w:sz w:val="16"/>
                 <w:szCs w:val="16"/>
               </w:rPr>
-              <w:t xml:space="preserve">See </w:t>
-            </w:r>
-            <w:r>
-              <w:rPr>
-                <w:rFonts w:ascii="Verdana" w:hAnsi="Verdana"/>
-                <w:sz w:val="16"/>
-                <w:szCs w:val="16"/>
-              </w:rPr>
-              <w:fldChar w:fldCharType="begin"/>
-            </w:r>
-            <w:r>
-              <w:rPr>
-                <w:rFonts w:ascii="Verdana" w:hAnsi="Verdana"/>
-                <w:sz w:val="16"/>
-                <w:szCs w:val="16"/>
-              </w:rPr>
-              <w:instrText xml:space="preserve"> REF _Ref528653419 \h </w:instrText>
-            </w:r>
-            <w:r>
-              <w:rPr>
-                <w:rFonts w:ascii="Verdana" w:hAnsi="Verdana"/>
-                <w:sz w:val="16"/>
-                <w:szCs w:val="16"/>
-              </w:rPr>
-            </w:r>
-            <w:r>
-              <w:rPr>
-                <w:rFonts w:ascii="Verdana" w:hAnsi="Verdana"/>
-                <w:sz w:val="16"/>
-                <w:szCs w:val="16"/>
-              </w:rPr>
-              <w:fldChar w:fldCharType="separate"/>
-            </w:r>
-            <w:r>
-              <w:t xml:space="preserve">Table </w:t>
-            </w:r>
-            <w:r>
-              <w:rPr>
-                <w:noProof/>
-              </w:rPr>
-              <w:t>4</w:t>
-            </w:r>
-            <w:r>
-              <w:rPr>
-                <w:rFonts w:ascii="Verdana" w:hAnsi="Verdana"/>
-                <w:sz w:val="16"/>
-                <w:szCs w:val="16"/>
-              </w:rPr>
-              <w:fldChar w:fldCharType="end"/>
-            </w:r>
-            <w:r>
-              <w:rPr>
-                <w:rFonts w:ascii="Verdana" w:hAnsi="Verdana"/>
-                <w:sz w:val="16"/>
-                <w:szCs w:val="16"/>
-              </w:rPr>
-              <w:t>, step 2.</w:t>
-            </w:r>
-          </w:p>
-          <w:p>
-            <w:pPr>
-              <w:tabs>
-                <w:tab w:val="left" w:pos="776"/>
-                <w:tab w:val="left" w:pos="1627"/>
-                <w:tab w:val="left" w:pos="3436"/>
-                <w:tab w:val="left" w:pos="4820"/>
-              </w:tabs>
-              <w:spacing w:before="20" w:after="20" w:line="20" w:lineRule="atLeast"/>
-              <w:rPr>
-                <w:rFonts w:ascii="Verdana" w:hAnsi="Verdana"/>
-                <w:sz w:val="16"/>
-                <w:szCs w:val="16"/>
-              </w:rPr>
-            </w:pPr>
-            <w:r>
-              <w:rPr>
-                <w:rFonts w:ascii="Verdana" w:hAnsi="Verdana"/>
-                <w:sz w:val="16"/>
-                <w:szCs w:val="16"/>
-              </w:rPr>
               <w:t xml:space="preserve">In the cases where a requirement has been split into sub-requirement, the original requirement shall not be part of this map-file. </w:t>
+            </w:r>
+            <w:r>
+              <w:rPr>
+                <w:rFonts w:ascii="Verdana" w:hAnsi="Verdana"/>
+                <w:sz w:val="16"/>
+                <w:szCs w:val="16"/>
+              </w:rPr>
+              <w:t>In this example the testcase information is also added to the CSV file created in this step.</w:t>
             </w:r>
           </w:p>
         </w:tc>
@@ -6631,30 +6718,37 @@
           </w:tcPr>
           <w:p>
             <w:pPr>
-              <w:tabs>
-                <w:tab w:val="left" w:pos="776"/>
-                <w:tab w:val="left" w:pos="1627"/>
-                <w:tab w:val="left" w:pos="3436"/>
-                <w:tab w:val="left" w:pos="4820"/>
-              </w:tabs>
-              <w:spacing w:before="20" w:after="20" w:line="20" w:lineRule="atLeast"/>
-              <w:rPr>
-                <w:rFonts w:ascii="Verdana" w:hAnsi="Verdana"/>
-                <w:sz w:val="16"/>
-                <w:szCs w:val="16"/>
-              </w:rPr>
-            </w:pPr>
-            <w:r>
-              <w:rPr>
-                <w:rFonts w:ascii="Verdana" w:hAnsi="Verdana"/>
-                <w:sz w:val="16"/>
-                <w:szCs w:val="16"/>
-              </w:rPr>
-              <w:t xml:space="preserve">See </w:t>
-            </w:r>
-            <w:r>
-              <w:rPr>
-                <w:rFonts w:ascii="Verdana" w:hAnsi="Verdana"/>
+              <w:pStyle w:val="Caption"/>
+              <w:keepNext/>
+              <w:rPr>
+                <w:rFonts w:ascii="Verdana" w:hAnsi="Verdana"/>
+                <w:i w:val="0"/>
+                <w:sz w:val="16"/>
+                <w:szCs w:val="16"/>
+              </w:rPr>
+            </w:pPr>
+            <w:r>
+              <w:rPr>
+                <w:rFonts w:ascii="Verdana" w:hAnsi="Verdana"/>
+                <w:i w:val="0"/>
+                <w:sz w:val="16"/>
+                <w:szCs w:val="16"/>
+              </w:rPr>
+              <w:t>See</w:t>
+            </w:r>
+            <w:r>
+              <w:rPr>
+                <w:rFonts w:ascii="Verdana" w:hAnsi="Verdana"/>
+                <w:i w:val="0"/>
+                <w:sz w:val="16"/>
+                <w:szCs w:val="16"/>
+              </w:rPr>
+              <w:t xml:space="preserve"> </w:t>
+            </w:r>
+            <w:r>
+              <w:rPr>
+                <w:rFonts w:ascii="Verdana" w:hAnsi="Verdana"/>
+                <w:i w:val="0"/>
                 <w:sz w:val="16"/>
                 <w:szCs w:val="16"/>
               </w:rPr>
@@ -6663,38 +6757,42 @@
             <w:r>
               <w:rPr>
                 <w:rFonts w:ascii="Verdana" w:hAnsi="Verdana"/>
-                <w:sz w:val="16"/>
-                <w:szCs w:val="16"/>
-              </w:rPr>
-              <w:instrText xml:space="preserve"> REF _Ref528653419 \h </w:instrText>
-            </w:r>
-            <w:r>
-              <w:rPr>
-                <w:rFonts w:ascii="Verdana" w:hAnsi="Verdana"/>
-                <w:sz w:val="16"/>
-                <w:szCs w:val="16"/>
-              </w:rPr>
-            </w:r>
-            <w:r>
-              <w:rPr>
-                <w:rFonts w:ascii="Verdana" w:hAnsi="Verdana"/>
+                <w:i w:val="0"/>
+                <w:sz w:val="16"/>
+                <w:szCs w:val="16"/>
+              </w:rPr>
+              <w:instrText xml:space="preserve"> REF _Ref530395679 \h  \* MERGEFORMAT </w:instrText>
+            </w:r>
+            <w:r>
+              <w:rPr>
+                <w:rFonts w:ascii="Verdana" w:hAnsi="Verdana"/>
+                <w:i w:val="0"/>
+                <w:sz w:val="16"/>
+                <w:szCs w:val="16"/>
+              </w:rPr>
+            </w:r>
+            <w:r>
+              <w:rPr>
+                <w:rFonts w:ascii="Verdana" w:hAnsi="Verdana"/>
+                <w:i w:val="0"/>
                 <w:sz w:val="16"/>
                 <w:szCs w:val="16"/>
               </w:rPr>
               <w:fldChar w:fldCharType="separate"/>
             </w:r>
             <w:r>
-              <w:t xml:space="preserve">Table </w:t>
-            </w:r>
-            <w:r>
-              <w:rPr>
-                <w:noProof/>
-              </w:rPr>
-              <w:t>4</w:t>
-            </w:r>
-            <w:r>
-              <w:rPr>
-                <w:rFonts w:ascii="Verdana" w:hAnsi="Verdana"/>
+              <w:rPr>
+                <w:rFonts w:ascii="Verdana" w:hAnsi="Verdana"/>
+                <w:i w:val="0"/>
+                <w:sz w:val="16"/>
+                <w:szCs w:val="16"/>
+              </w:rPr>
+              <w:t>Table 4</w:t>
+            </w:r>
+            <w:r>
+              <w:rPr>
+                <w:rFonts w:ascii="Verdana" w:hAnsi="Verdana"/>
+                <w:i w:val="0"/>
                 <w:sz w:val="16"/>
                 <w:szCs w:val="16"/>
               </w:rPr>
@@ -6703,6 +6801,7 @@
             <w:r>
               <w:rPr>
                 <w:rFonts w:ascii="Verdana" w:hAnsi="Verdana"/>
+                <w:i w:val="0"/>
                 <w:sz w:val="16"/>
                 <w:szCs w:val="16"/>
               </w:rPr>
@@ -6754,30 +6853,37 @@
           </w:tcPr>
           <w:p>
             <w:pPr>
-              <w:tabs>
-                <w:tab w:val="left" w:pos="776"/>
-                <w:tab w:val="left" w:pos="1627"/>
-                <w:tab w:val="left" w:pos="3436"/>
-                <w:tab w:val="left" w:pos="4820"/>
-              </w:tabs>
-              <w:spacing w:before="20" w:after="20" w:line="20" w:lineRule="atLeast"/>
-              <w:rPr>
-                <w:rFonts w:ascii="Verdana" w:hAnsi="Verdana"/>
-                <w:sz w:val="16"/>
-                <w:szCs w:val="16"/>
-              </w:rPr>
-            </w:pPr>
-            <w:r>
-              <w:rPr>
-                <w:rFonts w:ascii="Verdana" w:hAnsi="Verdana"/>
-                <w:sz w:val="16"/>
-                <w:szCs w:val="16"/>
-              </w:rPr>
-              <w:t xml:space="preserve">See </w:t>
-            </w:r>
-            <w:r>
-              <w:rPr>
-                <w:rFonts w:ascii="Verdana" w:hAnsi="Verdana"/>
+              <w:pStyle w:val="Caption"/>
+              <w:keepNext/>
+              <w:rPr>
+                <w:rFonts w:ascii="Verdana" w:hAnsi="Verdana"/>
+                <w:i w:val="0"/>
+                <w:sz w:val="16"/>
+                <w:szCs w:val="16"/>
+              </w:rPr>
+            </w:pPr>
+            <w:r>
+              <w:rPr>
+                <w:rFonts w:ascii="Verdana" w:hAnsi="Verdana"/>
+                <w:i w:val="0"/>
+                <w:sz w:val="16"/>
+                <w:szCs w:val="16"/>
+              </w:rPr>
+              <w:t>See</w:t>
+            </w:r>
+            <w:r>
+              <w:rPr>
+                <w:rFonts w:ascii="Verdana" w:hAnsi="Verdana"/>
+                <w:i w:val="0"/>
+                <w:sz w:val="16"/>
+                <w:szCs w:val="16"/>
+              </w:rPr>
+              <w:t xml:space="preserve"> </w:t>
+            </w:r>
+            <w:r>
+              <w:rPr>
+                <w:rFonts w:ascii="Verdana" w:hAnsi="Verdana"/>
+                <w:i w:val="0"/>
                 <w:sz w:val="16"/>
                 <w:szCs w:val="16"/>
               </w:rPr>
@@ -6786,38 +6892,42 @@
             <w:r>
               <w:rPr>
                 <w:rFonts w:ascii="Verdana" w:hAnsi="Verdana"/>
-                <w:sz w:val="16"/>
-                <w:szCs w:val="16"/>
-              </w:rPr>
-              <w:instrText xml:space="preserve"> REF _Ref528653419 \h </w:instrText>
-            </w:r>
-            <w:r>
-              <w:rPr>
-                <w:rFonts w:ascii="Verdana" w:hAnsi="Verdana"/>
-                <w:sz w:val="16"/>
-                <w:szCs w:val="16"/>
-              </w:rPr>
-            </w:r>
-            <w:r>
-              <w:rPr>
-                <w:rFonts w:ascii="Verdana" w:hAnsi="Verdana"/>
+                <w:i w:val="0"/>
+                <w:sz w:val="16"/>
+                <w:szCs w:val="16"/>
+              </w:rPr>
+              <w:instrText xml:space="preserve"> REF _Ref530395679 \h  \* MERGEFORMAT </w:instrText>
+            </w:r>
+            <w:r>
+              <w:rPr>
+                <w:rFonts w:ascii="Verdana" w:hAnsi="Verdana"/>
+                <w:i w:val="0"/>
+                <w:sz w:val="16"/>
+                <w:szCs w:val="16"/>
+              </w:rPr>
+            </w:r>
+            <w:r>
+              <w:rPr>
+                <w:rFonts w:ascii="Verdana" w:hAnsi="Verdana"/>
+                <w:i w:val="0"/>
                 <w:sz w:val="16"/>
                 <w:szCs w:val="16"/>
               </w:rPr>
               <w:fldChar w:fldCharType="separate"/>
             </w:r>
             <w:r>
-              <w:t xml:space="preserve">Table </w:t>
-            </w:r>
-            <w:r>
-              <w:rPr>
-                <w:noProof/>
-              </w:rPr>
-              <w:t>4</w:t>
-            </w:r>
-            <w:r>
-              <w:rPr>
-                <w:rFonts w:ascii="Verdana" w:hAnsi="Verdana"/>
+              <w:rPr>
+                <w:rFonts w:ascii="Verdana" w:hAnsi="Verdana"/>
+                <w:i w:val="0"/>
+                <w:sz w:val="16"/>
+                <w:szCs w:val="16"/>
+              </w:rPr>
+              <w:t>Table 4</w:t>
+            </w:r>
+            <w:r>
+              <w:rPr>
+                <w:rFonts w:ascii="Verdana" w:hAnsi="Verdana"/>
+                <w:i w:val="0"/>
                 <w:sz w:val="16"/>
                 <w:szCs w:val="16"/>
               </w:rPr>
@@ -6826,6 +6936,7 @@
             <w:r>
               <w:rPr>
                 <w:rFonts w:ascii="Verdana" w:hAnsi="Verdana"/>
+                <w:i w:val="0"/>
                 <w:sz w:val="16"/>
                 <w:szCs w:val="16"/>
               </w:rPr>
@@ -6877,30 +6988,37 @@
           </w:tcPr>
           <w:p>
             <w:pPr>
-              <w:tabs>
-                <w:tab w:val="left" w:pos="776"/>
-                <w:tab w:val="left" w:pos="1627"/>
-                <w:tab w:val="left" w:pos="3436"/>
-                <w:tab w:val="left" w:pos="4820"/>
-              </w:tabs>
-              <w:spacing w:before="20" w:after="20" w:line="20" w:lineRule="atLeast"/>
-              <w:rPr>
-                <w:rFonts w:ascii="Verdana" w:hAnsi="Verdana"/>
-                <w:sz w:val="16"/>
-                <w:szCs w:val="16"/>
-              </w:rPr>
-            </w:pPr>
-            <w:r>
-              <w:rPr>
-                <w:rFonts w:ascii="Verdana" w:hAnsi="Verdana"/>
-                <w:sz w:val="16"/>
-                <w:szCs w:val="16"/>
-              </w:rPr>
-              <w:t xml:space="preserve">See </w:t>
-            </w:r>
-            <w:r>
-              <w:rPr>
-                <w:rFonts w:ascii="Verdana" w:hAnsi="Verdana"/>
+              <w:pStyle w:val="Caption"/>
+              <w:keepNext/>
+              <w:rPr>
+                <w:rFonts w:ascii="Verdana" w:hAnsi="Verdana"/>
+                <w:i w:val="0"/>
+                <w:sz w:val="16"/>
+                <w:szCs w:val="16"/>
+              </w:rPr>
+            </w:pPr>
+            <w:r>
+              <w:rPr>
+                <w:rFonts w:ascii="Verdana" w:hAnsi="Verdana"/>
+                <w:i w:val="0"/>
+                <w:sz w:val="16"/>
+                <w:szCs w:val="16"/>
+              </w:rPr>
+              <w:t>See</w:t>
+            </w:r>
+            <w:r>
+              <w:rPr>
+                <w:rFonts w:ascii="Verdana" w:hAnsi="Verdana"/>
+                <w:i w:val="0"/>
+                <w:sz w:val="16"/>
+                <w:szCs w:val="16"/>
+              </w:rPr>
+              <w:t xml:space="preserve"> </w:t>
+            </w:r>
+            <w:r>
+              <w:rPr>
+                <w:rFonts w:ascii="Verdana" w:hAnsi="Verdana"/>
+                <w:i w:val="0"/>
                 <w:sz w:val="16"/>
                 <w:szCs w:val="16"/>
               </w:rPr>
@@ -6909,38 +7027,42 @@
             <w:r>
               <w:rPr>
                 <w:rFonts w:ascii="Verdana" w:hAnsi="Verdana"/>
-                <w:sz w:val="16"/>
-                <w:szCs w:val="16"/>
-              </w:rPr>
-              <w:instrText xml:space="preserve"> REF _Ref528653419 \h </w:instrText>
-            </w:r>
-            <w:r>
-              <w:rPr>
-                <w:rFonts w:ascii="Verdana" w:hAnsi="Verdana"/>
-                <w:sz w:val="16"/>
-                <w:szCs w:val="16"/>
-              </w:rPr>
-            </w:r>
-            <w:r>
-              <w:rPr>
-                <w:rFonts w:ascii="Verdana" w:hAnsi="Verdana"/>
+                <w:i w:val="0"/>
+                <w:sz w:val="16"/>
+                <w:szCs w:val="16"/>
+              </w:rPr>
+              <w:instrText xml:space="preserve"> REF _Ref530395679 \h  \* MERGEFORMAT </w:instrText>
+            </w:r>
+            <w:r>
+              <w:rPr>
+                <w:rFonts w:ascii="Verdana" w:hAnsi="Verdana"/>
+                <w:i w:val="0"/>
+                <w:sz w:val="16"/>
+                <w:szCs w:val="16"/>
+              </w:rPr>
+            </w:r>
+            <w:r>
+              <w:rPr>
+                <w:rFonts w:ascii="Verdana" w:hAnsi="Verdana"/>
+                <w:i w:val="0"/>
                 <w:sz w:val="16"/>
                 <w:szCs w:val="16"/>
               </w:rPr>
               <w:fldChar w:fldCharType="separate"/>
             </w:r>
             <w:r>
-              <w:t xml:space="preserve">Table </w:t>
-            </w:r>
-            <w:r>
-              <w:rPr>
-                <w:noProof/>
-              </w:rPr>
-              <w:t>4</w:t>
-            </w:r>
-            <w:r>
-              <w:rPr>
-                <w:rFonts w:ascii="Verdana" w:hAnsi="Verdana"/>
+              <w:rPr>
+                <w:rFonts w:ascii="Verdana" w:hAnsi="Verdana"/>
+                <w:i w:val="0"/>
+                <w:sz w:val="16"/>
+                <w:szCs w:val="16"/>
+              </w:rPr>
+              <w:t>Table 4</w:t>
+            </w:r>
+            <w:r>
+              <w:rPr>
+                <w:rFonts w:ascii="Verdana" w:hAnsi="Verdana"/>
+                <w:i w:val="0"/>
                 <w:sz w:val="16"/>
                 <w:szCs w:val="16"/>
               </w:rPr>
@@ -6949,6 +7071,7 @@
             <w:r>
               <w:rPr>
                 <w:rFonts w:ascii="Verdana" w:hAnsi="Verdana"/>
+                <w:i w:val="0"/>
                 <w:sz w:val="16"/>
                 <w:szCs w:val="16"/>
               </w:rPr>
@@ -6957,26 +7080,32 @@
           </w:p>
           <w:p>
             <w:pPr>
-              <w:tabs>
-                <w:tab w:val="left" w:pos="776"/>
-                <w:tab w:val="left" w:pos="1627"/>
-                <w:tab w:val="left" w:pos="3436"/>
-                <w:tab w:val="left" w:pos="4820"/>
-              </w:tabs>
-              <w:spacing w:before="20" w:after="20" w:line="20" w:lineRule="atLeast"/>
-              <w:rPr>
-                <w:rFonts w:ascii="Verdana" w:hAnsi="Verdana"/>
-                <w:sz w:val="16"/>
-                <w:szCs w:val="16"/>
-              </w:rPr>
-            </w:pPr>
-            <w:r>
-              <w:rPr>
-                <w:rFonts w:ascii="Verdana" w:hAnsi="Verdana"/>
-                <w:sz w:val="16"/>
-                <w:szCs w:val="16"/>
-              </w:rPr>
-              <w:t xml:space="preserve">In addition to the requirements, the sub-requirements will also be listed as either compliant or non-compliant. </w:t>
+              <w:pStyle w:val="Caption"/>
+              <w:keepNext/>
+              <w:rPr>
+                <w:rFonts w:ascii="Verdana" w:hAnsi="Verdana"/>
+                <w:i w:val="0"/>
+                <w:sz w:val="16"/>
+                <w:szCs w:val="16"/>
+              </w:rPr>
+            </w:pPr>
+            <w:r>
+              <w:rPr>
+                <w:rFonts w:ascii="Verdana" w:hAnsi="Verdana"/>
+                <w:i w:val="0"/>
+                <w:sz w:val="16"/>
+                <w:szCs w:val="16"/>
+              </w:rPr>
+              <w:t>In addition to the requirements</w:t>
+            </w:r>
+            <w:r>
+              <w:rPr>
+                <w:rFonts w:ascii="Verdana" w:hAnsi="Verdana"/>
+                <w:i w:val="0"/>
+                <w:sz w:val="16"/>
+                <w:szCs w:val="16"/>
+              </w:rPr>
+              <w:t xml:space="preserve">, the sub-requirements will also be listed as either compliant or non-compliant. </w:t>
             </w:r>
           </w:p>
         </w:tc>
@@ -8490,7 +8619,6 @@
         <w:rPr>
           <w:sz w:val="28"/>
         </w:rPr>
-        <w:lastRenderedPageBreak/>
         <w:t xml:space="preserve">VHDL </w:t>
       </w:r>
       <w:r>
@@ -8588,7 +8716,7 @@
         <w:keepNext/>
         <w:jc w:val="center"/>
       </w:pPr>
-      <w:bookmarkStart w:id="9" w:name="_Ref529345556"/>
+      <w:bookmarkStart w:id="11" w:name="_Ref529345556"/>
       <w:r>
         <w:t xml:space="preserve">Table </w:t>
       </w:r>
@@ -8610,7 +8738,7 @@
       <w:r>
         <w:fldChar w:fldCharType="end"/>
       </w:r>
-      <w:bookmarkEnd w:id="9"/>
+      <w:bookmarkEnd w:id="11"/>
       <w:r>
         <w:t xml:space="preserve"> UVVM </w:t>
       </w:r>
@@ -9869,6 +9997,126 @@
           </w:p>
         </w:tc>
       </w:tr>
+      <w:tr>
+        <w:tc>
+          <w:tcPr>
+            <w:tcW w:w="1125" w:type="pct"/>
+            <w:shd w:val="clear" w:color="auto" w:fill="auto"/>
+          </w:tcPr>
+          <w:p>
+            <w:pPr>
+              <w:tabs>
+                <w:tab w:val="left" w:pos="4820"/>
+              </w:tabs>
+              <w:spacing w:before="20" w:after="20" w:line="20" w:lineRule="atLeast"/>
+              <w:rPr>
+                <w:rFonts w:ascii="Verdana" w:hAnsi="Verdana"/>
+                <w:sz w:val="14"/>
+              </w:rPr>
+            </w:pPr>
+            <w:r>
+              <w:rPr>
+                <w:rFonts w:ascii="Verdana" w:hAnsi="Verdana"/>
+                <w:sz w:val="14"/>
+              </w:rPr>
+              <w:t>C_CSV_FILE_MAX_LINE_LENGTH</w:t>
+            </w:r>
+          </w:p>
+        </w:tc>
+        <w:tc>
+          <w:tcPr>
+            <w:tcW w:w="254" w:type="pct"/>
+          </w:tcPr>
+          <w:p>
+            <w:pPr>
+              <w:tabs>
+                <w:tab w:val="left" w:pos="776"/>
+                <w:tab w:val="left" w:pos="1627"/>
+                <w:tab w:val="left" w:pos="4820"/>
+              </w:tabs>
+              <w:spacing w:before="20" w:after="20" w:line="20" w:lineRule="atLeast"/>
+              <w:rPr>
+                <w:rFonts w:ascii="Verdana" w:hAnsi="Verdana"/>
+                <w:sz w:val="14"/>
+              </w:rPr>
+            </w:pPr>
+            <w:r>
+              <w:rPr>
+                <w:rFonts w:ascii="Verdana" w:hAnsi="Verdana"/>
+                <w:sz w:val="14"/>
+              </w:rPr>
+              <w:t>Positive</w:t>
+            </w:r>
+          </w:p>
+        </w:tc>
+        <w:tc>
+          <w:tcPr>
+            <w:tcW w:w="305" w:type="pct"/>
+          </w:tcPr>
+          <w:p>
+            <w:pPr>
+              <w:tabs>
+                <w:tab w:val="center" w:pos="2587"/>
+              </w:tabs>
+              <w:spacing w:before="20" w:after="20" w:line="20" w:lineRule="atLeast"/>
+              <w:rPr>
+                <w:rFonts w:ascii="Verdana" w:hAnsi="Verdana"/>
+                <w:sz w:val="14"/>
+              </w:rPr>
+            </w:pPr>
+            <w:r>
+              <w:rPr>
+                <w:rFonts w:ascii="Verdana" w:hAnsi="Verdana"/>
+                <w:sz w:val="14"/>
+              </w:rPr>
+              <w:t>256</w:t>
+            </w:r>
+          </w:p>
+        </w:tc>
+        <w:tc>
+          <w:tcPr>
+            <w:tcW w:w="3316" w:type="pct"/>
+            <w:shd w:val="clear" w:color="auto" w:fill="auto"/>
+          </w:tcPr>
+          <w:p>
+            <w:pPr>
+              <w:tabs>
+                <w:tab w:val="left" w:pos="1627"/>
+                <w:tab w:val="left" w:pos="2340"/>
+                <w:tab w:val="left" w:pos="4820"/>
+              </w:tabs>
+              <w:spacing w:before="20" w:after="20" w:line="20" w:lineRule="atLeast"/>
+              <w:rPr>
+                <w:rFonts w:ascii="Verdana" w:hAnsi="Verdana"/>
+                <w:sz w:val="14"/>
+              </w:rPr>
+            </w:pPr>
+            <w:r>
+              <w:rPr>
+                <w:rFonts w:ascii="Verdana" w:hAnsi="Verdana"/>
+                <w:sz w:val="14"/>
+              </w:rPr>
+              <w:t xml:space="preserve">Maximum length of each line in the </w:t>
+            </w:r>
+            <w:proofErr w:type="spellStart"/>
+            <w:r>
+              <w:rPr>
+                <w:rFonts w:ascii="Verdana" w:hAnsi="Verdana"/>
+                <w:sz w:val="14"/>
+              </w:rPr>
+              <w:t>req_to_tc_map</w:t>
+            </w:r>
+            <w:proofErr w:type="spellEnd"/>
+            <w:r>
+              <w:rPr>
+                <w:rFonts w:ascii="Verdana" w:hAnsi="Verdana"/>
+                <w:sz w:val="14"/>
+              </w:rPr>
+              <w:t xml:space="preserve"> CSV file.</w:t>
+            </w:r>
+          </w:p>
+        </w:tc>
+      </w:tr>
     </w:tbl>
     <w:p/>
     <w:p>
@@ -10031,7 +10279,7 @@
                 <w:rFonts w:ascii="Verdana" w:hAnsi="Verdana"/>
                 <w:sz w:val="14"/>
               </w:rPr>
-              <w:t>C_DEFAULT_RESULT_FILE_NAME</w:t>
+              <w:t>ID_SPEC_VS_VERIF</w:t>
             </w:r>
           </w:p>
         </w:tc>
@@ -10095,9 +10343,8 @@
         <w:keepNext/>
         <w:jc w:val="center"/>
       </w:pPr>
-      <w:bookmarkStart w:id="10" w:name="_Ref528655369"/>
-      <w:r>
-        <w:lastRenderedPageBreak/>
+      <w:bookmarkStart w:id="12" w:name="_Ref528655369"/>
+      <w:r>
         <w:t xml:space="preserve">Table </w:t>
       </w:r>
       <w:r>
@@ -10118,7 +10365,7 @@
       <w:r>
         <w:fldChar w:fldCharType="end"/>
       </w:r>
-      <w:bookmarkEnd w:id="10"/>
+      <w:bookmarkEnd w:id="12"/>
       <w:r>
         <w:t xml:space="preserve"> VHDL Methods</w:t>
       </w:r>
@@ -11372,23 +11619,7 @@
                       <w:rFonts w:ascii="Verdana" w:hAnsi="Verdana"/>
                       <w:sz w:val="14"/>
                     </w:rPr>
-                    <w:t xml:space="preserve">Which alert </w:t>
-                  </w:r>
-                  <w:proofErr w:type="spellStart"/>
-                  <w:r>
-                    <w:rPr>
-                      <w:rFonts w:ascii="Verdana" w:hAnsi="Verdana"/>
-                      <w:sz w:val="14"/>
-                    </w:rPr>
-                    <w:t>mismatche</w:t>
-                  </w:r>
-                  <w:proofErr w:type="spellEnd"/>
-                  <w:r>
-                    <w:rPr>
-                      <w:rFonts w:ascii="Verdana" w:hAnsi="Verdana"/>
-                      <w:sz w:val="14"/>
-                    </w:rPr>
-                    <w:t xml:space="preserve"> severity on the global alert counter that will cause a requirement to be considered failed. Can be either WARNING or ERROR.</w:t>
+                    <w:t>Which alert mismatch severity on the global alert counter that will cause a requirement to be considered failed. Can be either WARNING or ERROR.</w:t>
                   </w:r>
                 </w:p>
               </w:tc>
@@ -12337,29 +12568,17 @@
     </w:p>
     <w:p>
       <w:pPr>
-        <w:rPr>
-          <w:rFonts w:ascii="Helvetica Light" w:eastAsiaTheme="minorEastAsia" w:hAnsi="Helvetica Light" w:cstheme="minorBidi"/>
-          <w:color w:val="5A5A5A" w:themeColor="text1" w:themeTint="A5"/>
-          <w:spacing w:val="15"/>
+        <w:pStyle w:val="Subtitle"/>
+        <w:rPr>
           <w:sz w:val="28"/>
-          <w:szCs w:val="22"/>
         </w:rPr>
       </w:pPr>
       <w:r>
         <w:rPr>
-          <w:rFonts w:ascii="Helvetica Light" w:eastAsiaTheme="minorEastAsia" w:hAnsi="Helvetica Light" w:cstheme="minorBidi"/>
-          <w:color w:val="5A5A5A" w:themeColor="text1" w:themeTint="A5"/>
-          <w:spacing w:val="15"/>
           <w:sz w:val="28"/>
-          <w:szCs w:val="22"/>
         </w:rPr>
         <w:br w:type="page"/>
       </w:r>
-    </w:p>
-    <w:p>
-      <w:pPr>
-        <w:pStyle w:val="Subtitle"/>
-      </w:pPr>
       <w:r>
         <w:lastRenderedPageBreak/>
         <w:t>Additional Documentation</w:t>
@@ -12425,21 +12644,7 @@
           <w:b/>
           <w:i/>
         </w:rPr>
-        <w:t>), version 2.</w:t>
-      </w:r>
-      <w:r>
-        <w:rPr>
-          <w:b/>
-          <w:i/>
-        </w:rPr>
-        <w:t>6</w:t>
-      </w:r>
-      <w:r>
-        <w:rPr>
-          <w:b/>
-          <w:i/>
-        </w:rPr>
-        <w:t>.0 and up</w:t>
+        <w:t>), version 2.6.0 and up</w:t>
       </w:r>
     </w:p>
     <w:p>
@@ -12459,21 +12664,7 @@
           <w:b/>
           <w:i/>
         </w:rPr>
-        <w:t>UVVM VVC Framework, version 2.</w:t>
-      </w:r>
-      <w:r>
-        <w:rPr>
-          <w:b/>
-          <w:i/>
-        </w:rPr>
-        <w:t>3</w:t>
-      </w:r>
-      <w:r>
-        <w:rPr>
-          <w:b/>
-          <w:i/>
-        </w:rPr>
-        <w:t>.0 and up</w:t>
+        <w:t>UVVM VVC Framework, version 2.3.0 and up</w:t>
       </w:r>
     </w:p>
     <w:p/>
@@ -12481,16 +12672,13 @@
       <w:r>
         <w:t xml:space="preserve">Before compiling the </w:t>
       </w:r>
-      <w:bookmarkStart w:id="11" w:name="_Hlk530380426"/>
+      <w:bookmarkStart w:id="13" w:name="_Hlk530380426"/>
       <w:r>
         <w:t>Specification vs Verification Matrix</w:t>
       </w:r>
-      <w:bookmarkEnd w:id="11"/>
-      <w:r>
-        <w:t xml:space="preserve"> component</w:t>
-      </w:r>
-      <w:r>
-        <w:t xml:space="preserve">, make sure that </w:t>
+      <w:bookmarkEnd w:id="13"/>
+      <w:r>
+        <w:t xml:space="preserve"> component, make sure that </w:t>
       </w:r>
       <w:proofErr w:type="spellStart"/>
       <w:r>
@@ -12883,25 +13071,7 @@
       </w:r>
       <w:proofErr w:type="spellEnd"/>
       <w:r>
-        <w:t xml:space="preserve"> version 10.</w:t>
-      </w:r>
-      <w:r>
-        <w:t>4b</w:t>
-      </w:r>
-      <w:r>
-        <w:t xml:space="preserve"> and Riviera-PRO version 201</w:t>
-      </w:r>
-      <w:r>
-        <w:t>8</w:t>
-      </w:r>
-      <w:r>
-        <w:t>.</w:t>
-      </w:r>
-      <w:r>
-        <w:t>02</w:t>
-      </w:r>
-      <w:r>
-        <w:t>.</w:t>
+        <w:t xml:space="preserve"> version 10.4b and Riviera-PRO version 2018.02.</w:t>
       </w:r>
     </w:p>
     <w:p>
@@ -13052,31 +13222,21 @@
     <w:p>
       <w:pPr>
         <w:rPr>
+          <w:rFonts w:ascii="Helvetica Neue Thin" w:hAnsi="Helvetica Neue Thin"/>
+          <w:iCs/>
+          <w:sz w:val="14"/>
+          <w:szCs w:val="16"/>
+        </w:rPr>
+      </w:pPr>
+      <w:r>
+        <w:rPr>
           <w:rFonts w:ascii="Helvetica Light" w:eastAsiaTheme="minorEastAsia" w:hAnsi="Helvetica Light" w:cstheme="minorBidi"/>
           <w:color w:val="5A5A5A" w:themeColor="text1" w:themeTint="A5"/>
           <w:spacing w:val="15"/>
           <w:sz w:val="28"/>
           <w:szCs w:val="22"/>
         </w:rPr>
-      </w:pPr>
-    </w:p>
-    <w:p>
-      <w:pPr>
-        <w:rPr>
-          <w:rFonts w:ascii="Helvetica Neue Thin" w:hAnsi="Helvetica Neue Thin"/>
-          <w:iCs/>
-          <w:sz w:val="14"/>
-          <w:szCs w:val="16"/>
-        </w:rPr>
-      </w:pPr>
-      <w:r>
-        <w:rPr>
-          <w:rFonts w:ascii="Helvetica Light" w:eastAsiaTheme="minorEastAsia" w:hAnsi="Helvetica Light" w:cstheme="minorBidi"/>
-          <w:color w:val="5A5A5A" w:themeColor="text1" w:themeTint="A5"/>
-          <w:spacing w:val="15"/>
-          <w:sz w:val="28"/>
-          <w:szCs w:val="22"/>
-        </w:rPr>
+        <w:lastRenderedPageBreak/>
         <w:t>Post-processing Script</w:t>
       </w:r>
     </w:p>
@@ -13191,7 +13351,7 @@
         <w:keepNext/>
         <w:jc w:val="center"/>
       </w:pPr>
-      <w:bookmarkStart w:id="12" w:name="_Ref528916629"/>
+      <w:bookmarkStart w:id="14" w:name="_Ref528916629"/>
       <w:r>
         <w:t xml:space="preserve">Table </w:t>
       </w:r>
@@ -13213,7 +13373,7 @@
       <w:r>
         <w:fldChar w:fldCharType="end"/>
       </w:r>
-      <w:bookmarkEnd w:id="12"/>
+      <w:bookmarkEnd w:id="14"/>
       <w:r>
         <w:t xml:space="preserve"> Script Arguments</w:t>
       </w:r>
@@ -13232,10 +13392,10 @@
         <w:tblLook w:val="04A0" w:firstRow="1" w:lastRow="0" w:firstColumn="1" w:lastColumn="0" w:noHBand="0" w:noVBand="1"/>
       </w:tblPr>
       <w:tblGrid>
-        <w:gridCol w:w="1595"/>
-        <w:gridCol w:w="739"/>
-        <w:gridCol w:w="2782"/>
-        <w:gridCol w:w="10328"/>
+        <w:gridCol w:w="1618"/>
+        <w:gridCol w:w="671"/>
+        <w:gridCol w:w="2804"/>
+        <w:gridCol w:w="10351"/>
       </w:tblGrid>
       <w:tr>
         <w:tc>
@@ -13474,15 +13634,27 @@
               <w:rPr>
                 <w:rFonts w:ascii="Verdana" w:hAnsi="Verdana"/>
                 <w:sz w:val="14"/>
-                <w:szCs w:val="14"/>
-              </w:rPr>
-              <w:t xml:space="preserve">from Step 3 in </w:t>
-            </w:r>
-            <w:r>
-              <w:rPr>
-                <w:rFonts w:ascii="Verdana" w:hAnsi="Verdana"/>
-                <w:sz w:val="14"/>
-                <w:szCs w:val="14"/>
+              </w:rPr>
+              <w:t xml:space="preserve">from Step </w:t>
+            </w:r>
+            <w:r>
+              <w:rPr>
+                <w:rFonts w:ascii="Verdana" w:hAnsi="Verdana"/>
+                <w:sz w:val="14"/>
+              </w:rPr>
+              <w:t>2</w:t>
+            </w:r>
+            <w:r>
+              <w:rPr>
+                <w:rFonts w:ascii="Verdana" w:hAnsi="Verdana"/>
+                <w:sz w:val="14"/>
+              </w:rPr>
+              <w:t xml:space="preserve"> in </w:t>
+            </w:r>
+            <w:r>
+              <w:rPr>
+                <w:rFonts w:ascii="Verdana" w:hAnsi="Verdana"/>
+                <w:sz w:val="14"/>
               </w:rPr>
               <w:fldChar w:fldCharType="begin"/>
             </w:r>
@@ -13490,7 +13662,6 @@
               <w:rPr>
                 <w:rFonts w:ascii="Verdana" w:hAnsi="Verdana"/>
                 <w:sz w:val="14"/>
-                <w:szCs w:val="14"/>
               </w:rPr>
               <w:instrText xml:space="preserve"> REF _Ref528653419 \h  \* MERGEFORMAT </w:instrText>
             </w:r>
@@ -13498,39 +13669,40 @@
               <w:rPr>
                 <w:rFonts w:ascii="Verdana" w:hAnsi="Verdana"/>
                 <w:sz w:val="14"/>
-                <w:szCs w:val="14"/>
-              </w:rPr>
-            </w:r>
-            <w:r>
-              <w:rPr>
-                <w:rFonts w:ascii="Verdana" w:hAnsi="Verdana"/>
-                <w:sz w:val="14"/>
-                <w:szCs w:val="14"/>
+              </w:rPr>
+            </w:r>
+            <w:r>
+              <w:rPr>
+                <w:rFonts w:ascii="Verdana" w:hAnsi="Verdana"/>
+                <w:sz w:val="14"/>
               </w:rPr>
               <w:fldChar w:fldCharType="separate"/>
             </w:r>
-            <w:r>
-              <w:rPr>
-                <w:rFonts w:ascii="Verdana" w:hAnsi="Verdana"/>
-                <w:sz w:val="14"/>
-                <w:szCs w:val="14"/>
-              </w:rPr>
-              <w:t xml:space="preserve">Table </w:t>
-            </w:r>
-            <w:r>
-              <w:rPr>
-                <w:rFonts w:ascii="Verdana" w:hAnsi="Verdana"/>
-                <w:noProof/>
-                <w:sz w:val="14"/>
-                <w:szCs w:val="14"/>
-              </w:rPr>
-              <w:t>4</w:t>
-            </w:r>
-            <w:r>
-              <w:rPr>
-                <w:rFonts w:ascii="Verdana" w:hAnsi="Verdana"/>
-                <w:sz w:val="14"/>
-                <w:szCs w:val="14"/>
+          </w:p>
+          <w:p>
+            <w:pPr>
+              <w:tabs>
+                <w:tab w:val="left" w:pos="1627"/>
+                <w:tab w:val="left" w:pos="2340"/>
+                <w:tab w:val="left" w:pos="4820"/>
+              </w:tabs>
+              <w:spacing w:before="20" w:after="20" w:line="20" w:lineRule="atLeast"/>
+              <w:rPr>
+                <w:rFonts w:ascii="Verdana" w:hAnsi="Verdana"/>
+                <w:sz w:val="14"/>
+              </w:rPr>
+            </w:pPr>
+            <w:r>
+              <w:rPr>
+                <w:rFonts w:ascii="Verdana" w:hAnsi="Verdana"/>
+                <w:sz w:val="14"/>
+              </w:rPr>
+              <w:t>Table 4</w:t>
+            </w:r>
+            <w:r>
+              <w:rPr>
+                <w:rFonts w:ascii="Verdana" w:hAnsi="Verdana"/>
+                <w:sz w:val="14"/>
               </w:rPr>
               <w:fldChar w:fldCharType="end"/>
             </w:r>
@@ -13538,7 +13710,6 @@
               <w:rPr>
                 <w:rFonts w:ascii="Verdana" w:hAnsi="Verdana"/>
                 <w:sz w:val="14"/>
-                <w:szCs w:val="14"/>
               </w:rPr>
               <w:t>. This argument is mandatory.</w:t>
             </w:r>
@@ -13719,15 +13890,115 @@
                 <w:rFonts w:ascii="Verdana" w:hAnsi="Verdana"/>
                 <w:sz w:val="14"/>
               </w:rPr>
-              <w:t xml:space="preserve"> from the VHDL simulation, discussed in Step 5 in </w:t>
-            </w:r>
+              <w:t xml:space="preserve"> from the VHDL simulation, discussed in Step </w:t>
+            </w:r>
+            <w:r>
+              <w:rPr>
+                <w:rFonts w:ascii="Verdana" w:hAnsi="Verdana"/>
+                <w:sz w:val="14"/>
+              </w:rPr>
+              <w:t>4</w:t>
+            </w:r>
+            <w:r>
+              <w:rPr>
+                <w:rFonts w:ascii="Verdana" w:hAnsi="Verdana"/>
+                <w:sz w:val="14"/>
+              </w:rPr>
+              <w:t xml:space="preserve"> in </w:t>
+            </w:r>
+            <w:r>
+              <w:rPr>
+                <w:rFonts w:ascii="Verdana" w:hAnsi="Verdana"/>
+                <w:sz w:val="14"/>
+              </w:rPr>
+              <w:fldChar w:fldCharType="begin"/>
+            </w:r>
+            <w:r>
+              <w:rPr>
+                <w:rFonts w:ascii="Verdana" w:hAnsi="Verdana"/>
+                <w:sz w:val="14"/>
+              </w:rPr>
+              <w:instrText xml:space="preserve"> REF _Ref528653419 \h  \* MERGEFORMAT </w:instrText>
+            </w:r>
+            <w:r>
+              <w:rPr>
+                <w:rFonts w:ascii="Verdana" w:hAnsi="Verdana"/>
+                <w:sz w:val="14"/>
+              </w:rPr>
+            </w:r>
+            <w:r>
+              <w:rPr>
+                <w:rFonts w:ascii="Verdana" w:hAnsi="Verdana"/>
+                <w:sz w:val="14"/>
+              </w:rPr>
+              <w:fldChar w:fldCharType="separate"/>
+            </w:r>
+          </w:p>
+          <w:p>
+            <w:pPr>
+              <w:tabs>
+                <w:tab w:val="left" w:pos="776"/>
+                <w:tab w:val="left" w:pos="1627"/>
+                <w:tab w:val="left" w:pos="3436"/>
+                <w:tab w:val="left" w:pos="4820"/>
+              </w:tabs>
+              <w:spacing w:before="20" w:after="20" w:line="20" w:lineRule="atLeast"/>
+              <w:rPr>
+                <w:rFonts w:ascii="Verdana" w:hAnsi="Verdana"/>
+                <w:sz w:val="14"/>
+              </w:rPr>
+            </w:pPr>
+            <w:r>
+              <w:rPr>
+                <w:rFonts w:ascii="Verdana" w:hAnsi="Verdana"/>
+                <w:sz w:val="14"/>
+              </w:rPr>
+              <w:t>Table 4</w:t>
+            </w:r>
+            <w:r>
+              <w:rPr>
+                <w:rFonts w:ascii="Verdana" w:hAnsi="Verdana"/>
+                <w:sz w:val="14"/>
+              </w:rPr>
+              <w:fldChar w:fldCharType="end"/>
+            </w:r>
+            <w:r>
+              <w:rPr>
+                <w:rFonts w:ascii="Verdana" w:hAnsi="Verdana"/>
+                <w:sz w:val="14"/>
+              </w:rPr>
+              <w:t>. Either this argument OR the --</w:t>
+            </w:r>
+            <w:proofErr w:type="spellStart"/>
+            <w:r>
+              <w:rPr>
+                <w:rFonts w:ascii="Verdana" w:hAnsi="Verdana"/>
+                <w:sz w:val="14"/>
+              </w:rPr>
+              <w:t>result</w:t>
+            </w:r>
+            <w:r>
+              <w:rPr>
+                <w:rFonts w:ascii="Verdana" w:hAnsi="Verdana"/>
+                <w:sz w:val="14"/>
+              </w:rPr>
+              <w:t>lsit</w:t>
+            </w:r>
+            <w:r>
+              <w:rPr>
+                <w:rFonts w:ascii="Verdana" w:hAnsi="Verdana"/>
+                <w:sz w:val="14"/>
+              </w:rPr>
+              <w:t>file</w:t>
+            </w:r>
+            <w:proofErr w:type="spellEnd"/>
             <w:r>
               <w:rPr>
                 <w:rFonts w:ascii="Verdana" w:hAnsi="Verdana"/>
                 <w:sz w:val="14"/>
                 <w:szCs w:val="14"/>
               </w:rPr>
-              <w:fldChar w:fldCharType="begin"/>
+              <w:t>/-</w:t>
             </w:r>
             <w:r>
               <w:rPr>
@@ -13735,7 +14006,7 @@
                 <w:sz w:val="14"/>
                 <w:szCs w:val="14"/>
               </w:rPr>
-              <w:instrText xml:space="preserve"> REF _Ref528653419 \h  \* MERGEFORMAT </w:instrText>
+              <w:t>l</w:t>
             </w:r>
             <w:r>
               <w:rPr>
@@ -13743,65 +14014,7 @@
                 <w:sz w:val="14"/>
                 <w:szCs w:val="14"/>
               </w:rPr>
-            </w:r>
-            <w:r>
-              <w:rPr>
-                <w:rFonts w:ascii="Verdana" w:hAnsi="Verdana"/>
-                <w:sz w:val="14"/>
-                <w:szCs w:val="14"/>
-              </w:rPr>
-              <w:fldChar w:fldCharType="separate"/>
-            </w:r>
-            <w:r>
-              <w:rPr>
-                <w:rFonts w:ascii="Verdana" w:hAnsi="Verdana"/>
-                <w:sz w:val="14"/>
-                <w:szCs w:val="14"/>
-              </w:rPr>
-              <w:t xml:space="preserve">Table </w:t>
-            </w:r>
-            <w:r>
-              <w:rPr>
-                <w:rFonts w:ascii="Verdana" w:hAnsi="Verdana"/>
-                <w:noProof/>
-                <w:sz w:val="14"/>
-                <w:szCs w:val="14"/>
-              </w:rPr>
-              <w:t>4</w:t>
-            </w:r>
-            <w:r>
-              <w:rPr>
-                <w:rFonts w:ascii="Verdana" w:hAnsi="Verdana"/>
-                <w:sz w:val="14"/>
-                <w:szCs w:val="14"/>
-              </w:rPr>
-              <w:fldChar w:fldCharType="end"/>
-            </w:r>
-            <w:r>
-              <w:rPr>
-                <w:rFonts w:ascii="Verdana" w:hAnsi="Verdana"/>
-                <w:sz w:val="14"/>
-                <w:szCs w:val="14"/>
-              </w:rPr>
-              <w:t>. Either this argument OR the --</w:t>
-            </w:r>
-            <w:proofErr w:type="spellStart"/>
-            <w:r>
-              <w:rPr>
-                <w:rFonts w:ascii="Verdana" w:hAnsi="Verdana"/>
-                <w:sz w:val="14"/>
-                <w:szCs w:val="14"/>
-              </w:rPr>
-              <w:t>resultfiles</w:t>
-            </w:r>
-            <w:proofErr w:type="spellEnd"/>
-            <w:r>
-              <w:rPr>
-                <w:rFonts w:ascii="Verdana" w:hAnsi="Verdana"/>
-                <w:sz w:val="14"/>
-                <w:szCs w:val="14"/>
-              </w:rPr>
-              <w:t>/-F argument is mandatory. Both can’t be used at the same time.</w:t>
+              <w:t xml:space="preserve"> argument is mandatory. Both can’t be used at the same time.</w:t>
             </w:r>
           </w:p>
         </w:tc>
@@ -14322,13 +14535,26 @@
                 <w:rFonts w:ascii="Verdana" w:hAnsi="Verdana"/>
                 <w:sz w:val="14"/>
               </w:rPr>
-              <w:t xml:space="preserve">Path to directory where the output described in Step 6 in </w:t>
-            </w:r>
-            <w:r>
-              <w:rPr>
-                <w:rFonts w:ascii="Verdana" w:hAnsi="Verdana"/>
-                <w:sz w:val="14"/>
-                <w:szCs w:val="14"/>
+              <w:t xml:space="preserve">Path to directory where the output described in Step </w:t>
+            </w:r>
+            <w:r>
+              <w:rPr>
+                <w:rFonts w:ascii="Verdana" w:hAnsi="Verdana"/>
+                <w:sz w:val="14"/>
+              </w:rPr>
+              <w:t>5</w:t>
+            </w:r>
+            <w:r>
+              <w:rPr>
+                <w:rFonts w:ascii="Verdana" w:hAnsi="Verdana"/>
+                <w:sz w:val="14"/>
+              </w:rPr>
+              <w:t xml:space="preserve"> in </w:t>
+            </w:r>
+            <w:r>
+              <w:rPr>
+                <w:rFonts w:ascii="Verdana" w:hAnsi="Verdana"/>
+                <w:sz w:val="14"/>
               </w:rPr>
               <w:fldChar w:fldCharType="begin"/>
             </w:r>
@@ -14336,7 +14562,6 @@
               <w:rPr>
                 <w:rFonts w:ascii="Verdana" w:hAnsi="Verdana"/>
                 <w:sz w:val="14"/>
-                <w:szCs w:val="14"/>
               </w:rPr>
               <w:instrText xml:space="preserve"> REF _Ref528653419 \h  \* MERGEFORMAT </w:instrText>
             </w:r>
@@ -14344,99 +14569,16 @@
               <w:rPr>
                 <w:rFonts w:ascii="Verdana" w:hAnsi="Verdana"/>
                 <w:sz w:val="14"/>
-                <w:szCs w:val="14"/>
-              </w:rPr>
-            </w:r>
-            <w:r>
-              <w:rPr>
-                <w:rFonts w:ascii="Verdana" w:hAnsi="Verdana"/>
-                <w:sz w:val="14"/>
-                <w:szCs w:val="14"/>
+              </w:rPr>
+            </w:r>
+            <w:r>
+              <w:rPr>
+                <w:rFonts w:ascii="Verdana" w:hAnsi="Verdana"/>
+                <w:sz w:val="14"/>
               </w:rPr>
               <w:fldChar w:fldCharType="separate"/>
             </w:r>
-            <w:r>
-              <w:rPr>
-                <w:rFonts w:ascii="Verdana" w:hAnsi="Verdana"/>
-                <w:sz w:val="14"/>
-                <w:szCs w:val="14"/>
-              </w:rPr>
-              <w:t xml:space="preserve">Table </w:t>
-            </w:r>
-            <w:r>
-              <w:rPr>
-                <w:rFonts w:ascii="Verdana" w:hAnsi="Verdana"/>
-                <w:noProof/>
-                <w:sz w:val="14"/>
-                <w:szCs w:val="14"/>
-              </w:rPr>
-              <w:t>4</w:t>
-            </w:r>
-            <w:r>
-              <w:rPr>
-                <w:rFonts w:ascii="Verdana" w:hAnsi="Verdana"/>
-                <w:sz w:val="14"/>
-                <w:szCs w:val="14"/>
-              </w:rPr>
-              <w:fldChar w:fldCharType="end"/>
-            </w:r>
-            <w:r>
-              <w:rPr>
-                <w:rFonts w:ascii="Verdana" w:hAnsi="Verdana"/>
-                <w:sz w:val="14"/>
-                <w:szCs w:val="14"/>
-              </w:rPr>
-              <w:t xml:space="preserve"> </w:t>
-            </w:r>
-            <w:r>
-              <w:rPr>
-                <w:rFonts w:ascii="Verdana" w:hAnsi="Verdana"/>
-                <w:sz w:val="14"/>
-              </w:rPr>
-              <w:t>shall be stored. This argument is optional. If the argument is not used, the output directory will be the current directory.</w:t>
-            </w:r>
-          </w:p>
-        </w:tc>
-      </w:tr>
-      <w:tr>
-        <w:tc>
-          <w:tcPr>
-            <w:tcW w:w="524" w:type="pct"/>
-            <w:shd w:val="clear" w:color="auto" w:fill="auto"/>
-          </w:tcPr>
-          <w:p>
-            <w:pPr>
-              <w:tabs>
-                <w:tab w:val="left" w:pos="4820"/>
-              </w:tabs>
-              <w:spacing w:before="20" w:after="20" w:line="20" w:lineRule="atLeast"/>
-              <w:rPr>
-                <w:rFonts w:ascii="Verdana" w:hAnsi="Verdana"/>
-                <w:sz w:val="14"/>
-              </w:rPr>
-            </w:pPr>
-            <w:r>
-              <w:rPr>
-                <w:rFonts w:ascii="Verdana" w:hAnsi="Verdana"/>
-                <w:sz w:val="14"/>
-              </w:rPr>
-              <w:t>--</w:t>
-            </w:r>
-            <w:proofErr w:type="spellStart"/>
-            <w:r>
-              <w:rPr>
-                <w:rFonts w:ascii="Verdana" w:hAnsi="Verdana"/>
-                <w:sz w:val="14"/>
-              </w:rPr>
-              <w:t>subrequirements</w:t>
-            </w:r>
-            <w:proofErr w:type="spellEnd"/>
-          </w:p>
-        </w:tc>
-        <w:tc>
-          <w:tcPr>
-            <w:tcW w:w="217" w:type="pct"/>
-          </w:tcPr>
+          </w:p>
           <w:p>
             <w:pPr>
               <w:tabs>
@@ -14455,13 +14597,70 @@
                 <w:rFonts w:ascii="Verdana" w:hAnsi="Verdana"/>
                 <w:sz w:val="14"/>
               </w:rPr>
-              <w:t>-s</w:t>
-            </w:r>
-          </w:p>
-        </w:tc>
-        <w:tc>
-          <w:tcPr>
-            <w:tcW w:w="908" w:type="pct"/>
+              <w:t>Table 4</w:t>
+            </w:r>
+            <w:r>
+              <w:rPr>
+                <w:rFonts w:ascii="Verdana" w:hAnsi="Verdana"/>
+                <w:sz w:val="14"/>
+              </w:rPr>
+              <w:fldChar w:fldCharType="end"/>
+            </w:r>
+            <w:r>
+              <w:rPr>
+                <w:rFonts w:ascii="Verdana" w:hAnsi="Verdana"/>
+                <w:sz w:val="14"/>
+              </w:rPr>
+              <w:t xml:space="preserve"> </w:t>
+            </w:r>
+            <w:r>
+              <w:rPr>
+                <w:rFonts w:ascii="Verdana" w:hAnsi="Verdana"/>
+                <w:sz w:val="14"/>
+              </w:rPr>
+              <w:t>shall be stored. This argument is optional. If the argument is not used, the output directory will be the current directory.</w:t>
+            </w:r>
+          </w:p>
+        </w:tc>
+      </w:tr>
+      <w:tr>
+        <w:tc>
+          <w:tcPr>
+            <w:tcW w:w="524" w:type="pct"/>
+            <w:shd w:val="clear" w:color="auto" w:fill="auto"/>
+          </w:tcPr>
+          <w:p>
+            <w:pPr>
+              <w:tabs>
+                <w:tab w:val="left" w:pos="4820"/>
+              </w:tabs>
+              <w:spacing w:before="20" w:after="20" w:line="20" w:lineRule="atLeast"/>
+              <w:rPr>
+                <w:rFonts w:ascii="Verdana" w:hAnsi="Verdana"/>
+                <w:sz w:val="14"/>
+              </w:rPr>
+            </w:pPr>
+            <w:r>
+              <w:rPr>
+                <w:rFonts w:ascii="Verdana" w:hAnsi="Verdana"/>
+                <w:sz w:val="14"/>
+              </w:rPr>
+              <w:t>--</w:t>
+            </w:r>
+            <w:proofErr w:type="spellStart"/>
+            <w:r>
+              <w:rPr>
+                <w:rFonts w:ascii="Verdana" w:hAnsi="Verdana"/>
+                <w:sz w:val="14"/>
+              </w:rPr>
+              <w:t>subrequirements</w:t>
+            </w:r>
+            <w:proofErr w:type="spellEnd"/>
+          </w:p>
+        </w:tc>
+        <w:tc>
+          <w:tcPr>
+            <w:tcW w:w="217" w:type="pct"/>
           </w:tcPr>
           <w:p>
             <w:pPr>
@@ -14481,46 +14680,14 @@
                 <w:rFonts w:ascii="Verdana" w:hAnsi="Verdana"/>
                 <w:sz w:val="14"/>
               </w:rPr>
-              <w:t>--</w:t>
-            </w:r>
-            <w:proofErr w:type="spellStart"/>
-            <w:r>
-              <w:rPr>
-                <w:rFonts w:ascii="Verdana" w:hAnsi="Verdana"/>
-                <w:sz w:val="14"/>
-              </w:rPr>
-              <w:t>subreq</w:t>
-            </w:r>
-            <w:r>
-              <w:rPr>
-                <w:rFonts w:ascii="Verdana" w:hAnsi="Verdana"/>
-                <w:sz w:val="14"/>
-              </w:rPr>
-              <w:t>uirements</w:t>
-            </w:r>
-            <w:proofErr w:type="spellEnd"/>
-            <w:r>
-              <w:rPr>
-                <w:rFonts w:ascii="Verdana" w:hAnsi="Verdana"/>
-                <w:sz w:val="14"/>
-              </w:rPr>
-              <w:t xml:space="preserve"> </w:t>
-            </w:r>
-            <w:r>
-              <w:rPr>
-                <w:rFonts w:ascii="Verdana" w:hAnsi="Verdana"/>
-                <w:sz w:val="14"/>
-              </w:rPr>
-              <w:t xml:space="preserve">                                      </w:t>
-            </w:r>
-            <w:r>
-              <w:rPr>
-                <w:rFonts w:ascii="Verdana" w:hAnsi="Verdana"/>
-                <w:sz w:val="14"/>
-              </w:rPr>
-              <w:t>path/to/subrequirements.csv</w:t>
-            </w:r>
-          </w:p>
+              <w:t>-s</w:t>
+            </w:r>
+          </w:p>
+        </w:tc>
+        <w:tc>
+          <w:tcPr>
+            <w:tcW w:w="908" w:type="pct"/>
+          </w:tcPr>
           <w:p>
             <w:pPr>
               <w:tabs>
@@ -14539,15 +14706,46 @@
                 <w:rFonts w:ascii="Verdana" w:hAnsi="Verdana"/>
                 <w:sz w:val="14"/>
               </w:rPr>
-              <w:t>-s path/to/subrequirements.csv</w:t>
-            </w:r>
-          </w:p>
-        </w:tc>
-        <w:tc>
-          <w:tcPr>
-            <w:tcW w:w="3350" w:type="pct"/>
-            <w:shd w:val="clear" w:color="auto" w:fill="auto"/>
-          </w:tcPr>
+              <w:t>--</w:t>
+            </w:r>
+            <w:proofErr w:type="spellStart"/>
+            <w:r>
+              <w:rPr>
+                <w:rFonts w:ascii="Verdana" w:hAnsi="Verdana"/>
+                <w:sz w:val="14"/>
+              </w:rPr>
+              <w:t>subreq</w:t>
+            </w:r>
+            <w:r>
+              <w:rPr>
+                <w:rFonts w:ascii="Verdana" w:hAnsi="Verdana"/>
+                <w:sz w:val="14"/>
+              </w:rPr>
+              <w:t>uirements</w:t>
+            </w:r>
+            <w:proofErr w:type="spellEnd"/>
+            <w:r>
+              <w:rPr>
+                <w:rFonts w:ascii="Verdana" w:hAnsi="Verdana"/>
+                <w:sz w:val="14"/>
+              </w:rPr>
+              <w:t xml:space="preserve"> </w:t>
+            </w:r>
+            <w:r>
+              <w:rPr>
+                <w:rFonts w:ascii="Verdana" w:hAnsi="Verdana"/>
+                <w:sz w:val="14"/>
+              </w:rPr>
+              <w:t xml:space="preserve">                                      </w:t>
+            </w:r>
+            <w:r>
+              <w:rPr>
+                <w:rFonts w:ascii="Verdana" w:hAnsi="Verdana"/>
+                <w:sz w:val="14"/>
+              </w:rPr>
+              <w:t>path/to/subrequirements.csv</w:t>
+            </w:r>
+          </w:p>
           <w:p>
             <w:pPr>
               <w:tabs>
@@ -14566,104 +14764,14 @@
                 <w:rFonts w:ascii="Verdana" w:hAnsi="Verdana"/>
                 <w:sz w:val="14"/>
               </w:rPr>
-              <w:t xml:space="preserve">Points to the requirement to sub-requirement map file, described in Step 2 in </w:t>
-            </w:r>
-            <w:r>
-              <w:rPr>
-                <w:rFonts w:ascii="Verdana" w:hAnsi="Verdana"/>
-                <w:sz w:val="14"/>
-                <w:szCs w:val="14"/>
-              </w:rPr>
-              <w:fldChar w:fldCharType="begin"/>
-            </w:r>
-            <w:r>
-              <w:rPr>
-                <w:rFonts w:ascii="Verdana" w:hAnsi="Verdana"/>
-                <w:sz w:val="14"/>
-                <w:szCs w:val="14"/>
-              </w:rPr>
-              <w:instrText xml:space="preserve"> REF _Ref528653419 \h  \* MERGEFORMAT </w:instrText>
-            </w:r>
-            <w:r>
-              <w:rPr>
-                <w:rFonts w:ascii="Verdana" w:hAnsi="Verdana"/>
-                <w:sz w:val="14"/>
-                <w:szCs w:val="14"/>
-              </w:rPr>
-            </w:r>
-            <w:r>
-              <w:rPr>
-                <w:rFonts w:ascii="Verdana" w:hAnsi="Verdana"/>
-                <w:sz w:val="14"/>
-                <w:szCs w:val="14"/>
-              </w:rPr>
-              <w:fldChar w:fldCharType="separate"/>
-            </w:r>
-            <w:r>
-              <w:rPr>
-                <w:rFonts w:ascii="Verdana" w:hAnsi="Verdana"/>
-                <w:sz w:val="14"/>
-                <w:szCs w:val="14"/>
-              </w:rPr>
-              <w:t xml:space="preserve">Table </w:t>
-            </w:r>
-            <w:r>
-              <w:rPr>
-                <w:rFonts w:ascii="Verdana" w:hAnsi="Verdana"/>
-                <w:noProof/>
-                <w:sz w:val="14"/>
-                <w:szCs w:val="14"/>
-              </w:rPr>
-              <w:t>4</w:t>
-            </w:r>
-            <w:r>
-              <w:rPr>
-                <w:rFonts w:ascii="Verdana" w:hAnsi="Verdana"/>
-                <w:sz w:val="14"/>
-                <w:szCs w:val="14"/>
-              </w:rPr>
-              <w:fldChar w:fldCharType="end"/>
-            </w:r>
-            <w:r>
-              <w:rPr>
-                <w:rFonts w:ascii="Verdana" w:hAnsi="Verdana"/>
-                <w:sz w:val="14"/>
-                <w:szCs w:val="14"/>
-              </w:rPr>
-              <w:t xml:space="preserve">. This argument is optional. If this argument is omitted, the script assumes that no sub-requirements exists. </w:t>
-            </w:r>
-          </w:p>
-        </w:tc>
-      </w:tr>
-      <w:tr>
-        <w:tc>
-          <w:tcPr>
-            <w:tcW w:w="524" w:type="pct"/>
+              <w:t>-s path/to/subrequirements.csv</w:t>
+            </w:r>
+          </w:p>
+        </w:tc>
+        <w:tc>
+          <w:tcPr>
+            <w:tcW w:w="3350" w:type="pct"/>
             <w:shd w:val="clear" w:color="auto" w:fill="auto"/>
-          </w:tcPr>
-          <w:p>
-            <w:pPr>
-              <w:tabs>
-                <w:tab w:val="left" w:pos="4820"/>
-              </w:tabs>
-              <w:spacing w:before="20" w:after="20" w:line="20" w:lineRule="atLeast"/>
-              <w:rPr>
-                <w:rFonts w:ascii="Verdana" w:hAnsi="Verdana"/>
-                <w:sz w:val="14"/>
-              </w:rPr>
-            </w:pPr>
-            <w:r>
-              <w:rPr>
-                <w:rFonts w:ascii="Verdana" w:hAnsi="Verdana"/>
-                <w:sz w:val="14"/>
-              </w:rPr>
-              <w:t>--config</w:t>
-            </w:r>
-          </w:p>
-        </w:tc>
-        <w:tc>
-          <w:tcPr>
-            <w:tcW w:w="217" w:type="pct"/>
           </w:tcPr>
           <w:p>
             <w:pPr>
@@ -14683,14 +14791,78 @@
                 <w:rFonts w:ascii="Verdana" w:hAnsi="Verdana"/>
                 <w:sz w:val="14"/>
               </w:rPr>
-              <w:t>-c</w:t>
-            </w:r>
-          </w:p>
-        </w:tc>
-        <w:tc>
-          <w:tcPr>
-            <w:tcW w:w="908" w:type="pct"/>
-          </w:tcPr>
+              <w:t xml:space="preserve">Points to the requirement to sub-requirement map file, described in Step </w:t>
+            </w:r>
+            <w:r>
+              <w:rPr>
+                <w:rFonts w:ascii="Verdana" w:hAnsi="Verdana"/>
+                <w:sz w:val="14"/>
+              </w:rPr>
+              <w:t>1</w:t>
+            </w:r>
+            <w:r>
+              <w:rPr>
+                <w:rFonts w:ascii="Verdana" w:hAnsi="Verdana"/>
+                <w:sz w:val="14"/>
+              </w:rPr>
+              <w:t xml:space="preserve"> in</w:t>
+            </w:r>
+            <w:r>
+              <w:rPr>
+                <w:rFonts w:ascii="Verdana" w:hAnsi="Verdana"/>
+                <w:sz w:val="14"/>
+              </w:rPr>
+              <w:t xml:space="preserve"> </w:t>
+            </w:r>
+            <w:r>
+              <w:rPr>
+                <w:rFonts w:ascii="Verdana" w:hAnsi="Verdana"/>
+                <w:sz w:val="14"/>
+              </w:rPr>
+              <w:fldChar w:fldCharType="begin"/>
+            </w:r>
+            <w:r>
+              <w:rPr>
+                <w:rFonts w:ascii="Verdana" w:hAnsi="Verdana"/>
+                <w:sz w:val="14"/>
+              </w:rPr>
+              <w:instrText xml:space="preserve"> REF _Ref530394629 \h  \* MERGEFORMAT </w:instrText>
+            </w:r>
+            <w:r>
+              <w:rPr>
+                <w:rFonts w:ascii="Verdana" w:hAnsi="Verdana"/>
+                <w:sz w:val="14"/>
+              </w:rPr>
+            </w:r>
+            <w:r>
+              <w:rPr>
+                <w:rFonts w:ascii="Verdana" w:hAnsi="Verdana"/>
+                <w:sz w:val="14"/>
+              </w:rPr>
+              <w:fldChar w:fldCharType="separate"/>
+            </w:r>
+            <w:r>
+              <w:rPr>
+                <w:rFonts w:ascii="Verdana" w:hAnsi="Verdana"/>
+                <w:sz w:val="14"/>
+              </w:rPr>
+              <w:t>Table 5</w:t>
+            </w:r>
+            <w:r>
+              <w:rPr>
+                <w:rFonts w:ascii="Verdana" w:hAnsi="Verdana"/>
+                <w:sz w:val="14"/>
+              </w:rPr>
+              <w:fldChar w:fldCharType="end"/>
+            </w:r>
+            <w:r>
+              <w:rPr>
+                <w:rFonts w:ascii="Verdana" w:hAnsi="Verdana"/>
+                <w:sz w:val="14"/>
+              </w:rPr>
+              <w:t xml:space="preserve">. </w:t>
+            </w:r>
+          </w:p>
           <w:p>
             <w:pPr>
               <w:tabs>
@@ -14709,9 +14881,49 @@
                 <w:rFonts w:ascii="Verdana" w:hAnsi="Verdana"/>
                 <w:sz w:val="14"/>
               </w:rPr>
-              <w:t>--config path/to/configfile.txt</w:t>
-            </w:r>
-          </w:p>
+              <w:t>This</w:t>
+            </w:r>
+            <w:r>
+              <w:rPr>
+                <w:rFonts w:ascii="Verdana" w:hAnsi="Verdana"/>
+                <w:sz w:val="14"/>
+                <w:szCs w:val="14"/>
+              </w:rPr>
+              <w:t xml:space="preserve"> argument is optional. If this argument is omitted, the script assumes that no sub-requirements exists. </w:t>
+            </w:r>
+          </w:p>
+        </w:tc>
+      </w:tr>
+      <w:tr>
+        <w:tc>
+          <w:tcPr>
+            <w:tcW w:w="524" w:type="pct"/>
+            <w:shd w:val="clear" w:color="auto" w:fill="auto"/>
+          </w:tcPr>
+          <w:p>
+            <w:pPr>
+              <w:tabs>
+                <w:tab w:val="left" w:pos="4820"/>
+              </w:tabs>
+              <w:spacing w:before="20" w:after="20" w:line="20" w:lineRule="atLeast"/>
+              <w:rPr>
+                <w:rFonts w:ascii="Verdana" w:hAnsi="Verdana"/>
+                <w:sz w:val="14"/>
+              </w:rPr>
+            </w:pPr>
+            <w:r>
+              <w:rPr>
+                <w:rFonts w:ascii="Verdana" w:hAnsi="Verdana"/>
+                <w:sz w:val="14"/>
+              </w:rPr>
+              <w:t>--config</w:t>
+            </w:r>
+          </w:p>
+        </w:tc>
+        <w:tc>
+          <w:tcPr>
+            <w:tcW w:w="217" w:type="pct"/>
+          </w:tcPr>
           <w:p>
             <w:pPr>
               <w:tabs>
@@ -14730,14 +14942,13 @@
                 <w:rFonts w:ascii="Verdana" w:hAnsi="Verdana"/>
                 <w:sz w:val="14"/>
               </w:rPr>
-              <w:t>-c path/to/configfile.txt</w:t>
-            </w:r>
-          </w:p>
-        </w:tc>
-        <w:tc>
-          <w:tcPr>
-            <w:tcW w:w="3350" w:type="pct"/>
-            <w:shd w:val="clear" w:color="auto" w:fill="auto"/>
+              <w:t>-c</w:t>
+            </w:r>
+          </w:p>
+        </w:tc>
+        <w:tc>
+          <w:tcPr>
+            <w:tcW w:w="908" w:type="pct"/>
           </w:tcPr>
           <w:p>
             <w:pPr>
@@ -14757,7 +14968,7 @@
                 <w:rFonts w:ascii="Verdana" w:hAnsi="Verdana"/>
                 <w:sz w:val="14"/>
               </w:rPr>
-              <w:t>Optional configuration file where all the arguments can be placed. This argument will override all other arguments. The configuration file does not need to have the .txt extension. All arguments shall be added on a new line.</w:t>
+              <w:t>--config path/to/configfile.txt</w:t>
             </w:r>
           </w:p>
           <w:p>
@@ -14773,7 +14984,20 @@
                 <w:sz w:val="14"/>
               </w:rPr>
             </w:pPr>
-          </w:p>
+            <w:r>
+              <w:rPr>
+                <w:rFonts w:ascii="Verdana" w:hAnsi="Verdana"/>
+                <w:sz w:val="14"/>
+              </w:rPr>
+              <w:t>-c path/to/configfile.txt</w:t>
+            </w:r>
+          </w:p>
+        </w:tc>
+        <w:tc>
+          <w:tcPr>
+            <w:tcW w:w="3350" w:type="pct"/>
+            <w:shd w:val="clear" w:color="auto" w:fill="auto"/>
+          </w:tcPr>
           <w:p>
             <w:pPr>
               <w:tabs>
@@ -14792,7 +15016,7 @@
                 <w:rFonts w:ascii="Verdana" w:hAnsi="Verdana"/>
                 <w:sz w:val="14"/>
               </w:rPr>
-              <w:t>Example configuration file contents:</w:t>
+              <w:t>Optional configuration file where all the arguments can be placed. This argument will override all other arguments. The configuration file does not need to have the .txt extension. All arguments shall be added on a new line.</w:t>
             </w:r>
           </w:p>
           <w:p>
@@ -14805,18 +15029,9 @@
               <w:spacing w:before="20" w:after="20" w:line="20" w:lineRule="atLeast"/>
               <w:rPr>
                 <w:rFonts w:ascii="Verdana" w:hAnsi="Verdana"/>
-                <w:i/>
-                <w:sz w:val="14"/>
-              </w:rPr>
-            </w:pPr>
-            <w:r>
-              <w:rPr>
-                <w:rFonts w:ascii="Verdana" w:hAnsi="Verdana"/>
-                <w:i/>
-                <w:sz w:val="14"/>
-              </w:rPr>
-              <w:t>--requirements path/to/requirements.csv</w:t>
-            </w:r>
+                <w:sz w:val="14"/>
+              </w:rPr>
+            </w:pPr>
           </w:p>
           <w:p>
             <w:pPr>
@@ -14828,17 +15043,15 @@
               <w:spacing w:before="20" w:after="20" w:line="20" w:lineRule="atLeast"/>
               <w:rPr>
                 <w:rFonts w:ascii="Verdana" w:hAnsi="Verdana"/>
-                <w:i/>
-                <w:sz w:val="14"/>
-              </w:rPr>
-            </w:pPr>
-            <w:r>
-              <w:rPr>
-                <w:rFonts w:ascii="Verdana" w:hAnsi="Verdana"/>
-                <w:i/>
-                <w:sz w:val="14"/>
-              </w:rPr>
-              <w:t>-F test_suite_input_files.txt</w:t>
+                <w:sz w:val="14"/>
+              </w:rPr>
+            </w:pPr>
+            <w:r>
+              <w:rPr>
+                <w:rFonts w:ascii="Verdana" w:hAnsi="Verdana"/>
+                <w:sz w:val="14"/>
+              </w:rPr>
+              <w:t>Example configuration file contents:</w:t>
             </w:r>
           </w:p>
           <w:p>
@@ -14861,25 +15074,7 @@
                 <w:i/>
                 <w:sz w:val="14"/>
               </w:rPr>
-              <w:t>--</w:t>
-            </w:r>
-            <w:proofErr w:type="spellStart"/>
-            <w:r>
-              <w:rPr>
-                <w:rFonts w:ascii="Verdana" w:hAnsi="Verdana"/>
-                <w:i/>
-                <w:sz w:val="14"/>
-              </w:rPr>
-              <w:t>subreqs</w:t>
-            </w:r>
-            <w:proofErr w:type="spellEnd"/>
-            <w:r>
-              <w:rPr>
-                <w:rFonts w:ascii="Verdana" w:hAnsi="Verdana"/>
-                <w:i/>
-                <w:sz w:val="14"/>
-              </w:rPr>
-              <w:t xml:space="preserve"> path/to/subrequirements.csv</w:t>
+              <w:t>--requirements path/to/requirements.csv</w:t>
             </w:r>
           </w:p>
           <w:p>
@@ -14892,9 +15087,83 @@
               <w:spacing w:before="20" w:after="20" w:line="20" w:lineRule="atLeast"/>
               <w:rPr>
                 <w:rFonts w:ascii="Verdana" w:hAnsi="Verdana"/>
-                <w:sz w:val="14"/>
-              </w:rPr>
-            </w:pPr>
+                <w:i/>
+                <w:sz w:val="14"/>
+              </w:rPr>
+            </w:pPr>
+            <w:r>
+              <w:rPr>
+                <w:rFonts w:ascii="Verdana" w:hAnsi="Verdana"/>
+                <w:i/>
+                <w:sz w:val="14"/>
+              </w:rPr>
+              <w:t>-</w:t>
+            </w:r>
+            <w:r>
+              <w:rPr>
+                <w:rFonts w:ascii="Verdana" w:hAnsi="Verdana"/>
+                <w:i/>
+                <w:sz w:val="14"/>
+              </w:rPr>
+              <w:t>l</w:t>
+            </w:r>
+            <w:r>
+              <w:rPr>
+                <w:rFonts w:ascii="Verdana" w:hAnsi="Verdana"/>
+                <w:i/>
+                <w:sz w:val="14"/>
+              </w:rPr>
+              <w:t xml:space="preserve"> test_suite_input_files.txt</w:t>
+            </w:r>
+          </w:p>
+          <w:p>
+            <w:pPr>
+              <w:tabs>
+                <w:tab w:val="left" w:pos="1026"/>
+                <w:tab w:val="left" w:pos="1877"/>
+                <w:tab w:val="left" w:pos="4820"/>
+              </w:tabs>
+              <w:spacing w:before="20" w:after="20" w:line="20" w:lineRule="atLeast"/>
+              <w:rPr>
+                <w:rFonts w:ascii="Verdana" w:hAnsi="Verdana"/>
+                <w:i/>
+                <w:sz w:val="14"/>
+              </w:rPr>
+            </w:pPr>
+            <w:r>
+              <w:rPr>
+                <w:rFonts w:ascii="Verdana" w:hAnsi="Verdana"/>
+                <w:i/>
+                <w:sz w:val="14"/>
+              </w:rPr>
+              <w:t>--</w:t>
+            </w:r>
+            <w:proofErr w:type="spellStart"/>
+            <w:r>
+              <w:rPr>
+                <w:rFonts w:ascii="Verdana" w:hAnsi="Verdana"/>
+                <w:i/>
+                <w:sz w:val="14"/>
+              </w:rPr>
+              <w:t>subreq</w:t>
+            </w:r>
+            <w:r>
+              <w:rPr>
+                <w:rFonts w:ascii="Verdana" w:hAnsi="Verdana"/>
+                <w:i/>
+                <w:sz w:val="14"/>
+              </w:rPr>
+              <w:t>uirements</w:t>
+            </w:r>
+            <w:proofErr w:type="spellEnd"/>
+            <w:r>
+              <w:rPr>
+                <w:rFonts w:ascii="Verdana" w:hAnsi="Verdana"/>
+                <w:i/>
+                <w:sz w:val="14"/>
+              </w:rPr>
+              <w:t xml:space="preserve"> path/to/subrequirements.csv</w:t>
+            </w:r>
           </w:p>
         </w:tc>
       </w:tr>
@@ -14925,27 +15194,6 @@
       </w:r>
     </w:p>
     <w:p/>
-    <w:p/>
-    <w:p>
-      <w:pPr>
-        <w:rPr>
-          <w:rFonts w:ascii="Helvetica Neue Thin" w:hAnsi="Helvetica Neue Thin"/>
-          <w:iCs/>
-          <w:sz w:val="14"/>
-          <w:szCs w:val="16"/>
-        </w:rPr>
-      </w:pPr>
-    </w:p>
-    <w:p>
-      <w:pPr>
-        <w:rPr>
-          <w:rFonts w:ascii="Helvetica Neue Thin" w:hAnsi="Helvetica Neue Thin"/>
-          <w:iCs/>
-          <w:sz w:val="14"/>
-          <w:szCs w:val="16"/>
-        </w:rPr>
-      </w:pPr>
-    </w:p>
     <w:p>
       <w:pPr>
         <w:rPr>
@@ -15420,21 +15668,7 @@
         <w:rStyle w:val="PageNumber"/>
         <w:color w:val="1381C4"/>
       </w:rPr>
-      <w:t xml:space="preserve"> (</w:t>
-    </w:r>
-    <w:r>
-      <w:rPr>
-        <w:rStyle w:val="PageNumber"/>
-        <w:color w:val="1381C4"/>
-      </w:rPr>
-      <w:t>11</w:t>
-    </w:r>
-    <w:r>
-      <w:rPr>
-        <w:rStyle w:val="PageNumber"/>
-        <w:color w:val="1381C4"/>
-      </w:rPr>
-      <w:t>)</w:t>
+      <w:t xml:space="preserve"> (11)</w:t>
     </w:r>
   </w:p>
   <w:tbl>
@@ -18387,7 +18621,7 @@
 </file>
 
 <file path=customXml/itemProps1.xml><?xml version="1.0" encoding="utf-8"?>
-<ds:datastoreItem xmlns:ds="http://schemas.openxmlformats.org/officeDocument/2006/customXml" ds:itemID="{0B607C36-137A-47E9-9944-02F1846D4267}">
+<ds:datastoreItem xmlns:ds="http://schemas.openxmlformats.org/officeDocument/2006/customXml" ds:itemID="{7A59D191-8C14-4C41-9223-FA68DE847C35}">
   <ds:schemaRefs>
     <ds:schemaRef ds:uri="http://schemas.openxmlformats.org/officeDocument/2006/bibliography"/>
   </ds:schemaRefs>

</xml_diff>